<commit_message>
testing skeletonization of eigen.py images
</commit_message>
<xml_diff>
--- a/(JP)Blood Vessel Detection in Color Forearm Images.docx
+++ b/(JP)Blood Vessel Detection in Color Forearm Images.docx
@@ -1,6 +1,6 @@
 
 <file path=word/document.xml><?xml version="1.0" encoding="utf-8"?>
-<w:document xmlns:wpc="http://schemas.microsoft.com/office/word/2010/wordprocessingCanvas" xmlns:mc="http://schemas.openxmlformats.org/markup-compatibility/2006" xmlns:o="urn:schemas-microsoft-com:office:office" xmlns:r="http://schemas.openxmlformats.org/officeDocument/2006/relationships" xmlns:m="http://schemas.openxmlformats.org/officeDocument/2006/math" xmlns:v="urn:schemas-microsoft-com:vml" xmlns:wp14="http://schemas.microsoft.com/office/word/2010/wordprocessingDrawing" xmlns:wp="http://schemas.openxmlformats.org/drawingml/2006/wordprocessingDrawing" xmlns:w10="urn:schemas-microsoft-com:office:word" xmlns:w="http://schemas.openxmlformats.org/wordprocessingml/2006/main" xmlns:w14="http://schemas.microsoft.com/office/word/2010/wordml" xmlns:w15="http://schemas.microsoft.com/office/word/2012/wordml" xmlns:wpg="http://schemas.microsoft.com/office/word/2010/wordprocessingGroup" xmlns:wpi="http://schemas.microsoft.com/office/word/2010/wordprocessingInk" xmlns:wne="http://schemas.microsoft.com/office/word/2006/wordml" xmlns:wps="http://schemas.microsoft.com/office/word/2010/wordprocessingShape" mc:Ignorable="w14 w15 wp14">
+<w:document xmlns:wpc="http://schemas.microsoft.com/office/word/2010/wordprocessingCanvas" xmlns:cx="http://schemas.microsoft.com/office/drawing/2014/chartex" xmlns:cx1="http://schemas.microsoft.com/office/drawing/2015/9/8/chartex" xmlns:cx2="http://schemas.microsoft.com/office/drawing/2015/10/21/chartex" xmlns:mc="http://schemas.openxmlformats.org/markup-compatibility/2006" xmlns:o="urn:schemas-microsoft-com:office:office" xmlns:r="http://schemas.openxmlformats.org/officeDocument/2006/relationships" xmlns:m="http://schemas.openxmlformats.org/officeDocument/2006/math" xmlns:v="urn:schemas-microsoft-com:vml" xmlns:wp14="http://schemas.microsoft.com/office/word/2010/wordprocessingDrawing" xmlns:wp="http://schemas.openxmlformats.org/drawingml/2006/wordprocessingDrawing" xmlns:w10="urn:schemas-microsoft-com:office:word" xmlns:w="http://schemas.openxmlformats.org/wordprocessingml/2006/main" xmlns:w14="http://schemas.microsoft.com/office/word/2010/wordml" xmlns:w15="http://schemas.microsoft.com/office/word/2012/wordml" xmlns:w16se="http://schemas.microsoft.com/office/word/2015/wordml/symex" xmlns:wpg="http://schemas.microsoft.com/office/word/2010/wordprocessingGroup" xmlns:wpi="http://schemas.microsoft.com/office/word/2010/wordprocessingInk" xmlns:wne="http://schemas.microsoft.com/office/word/2006/wordml" xmlns:wps="http://schemas.microsoft.com/office/word/2010/wordprocessingShape" mc:Ignorable="w14 w15 w16se wp14">
   <w:body>
     <w:p>
       <w:pPr>
@@ -15,13 +15,14 @@
       <w:r>
         <w:rPr>
           <w:rFonts w:eastAsia="MS Gothic"/>
+          <w:color w:val="FF0000"/>
           <w:sz w:val="20"/>
           <w:lang w:eastAsia="zh-CN"/>
         </w:rPr>
         <mc:AlternateContent>
           <mc:Choice Requires="wps">
             <w:drawing>
-              <wp:anchor distT="0" distB="0" distL="114300" distR="114300" simplePos="0" relativeHeight="251658240" behindDoc="1" locked="0" layoutInCell="1" allowOverlap="1">
+              <wp:anchor distT="0" distB="0" distL="114300" distR="114300" simplePos="0" relativeHeight="251658240" behindDoc="1" locked="0" layoutInCell="1" allowOverlap="1" wp14:anchorId="5DF48603" wp14:editId="08C60293">
                 <wp:simplePos x="0" y="0"/>
                 <wp:positionH relativeFrom="column">
                   <wp:posOffset>5562600</wp:posOffset>
@@ -155,6 +156,7 @@
       <w:r>
         <w:rPr>
           <w:rFonts w:eastAsia="MS Gothic"/>
+          <w:color w:val="FF0000"/>
           <w:sz w:val="24"/>
         </w:rPr>
         <w:t>1</w:t>
@@ -162,13 +164,15 @@
       <w:r>
         <w:rPr>
           <w:rFonts w:eastAsia="MS Gothic" w:hint="eastAsia"/>
+          <w:color w:val="FF0000"/>
           <w:sz w:val="24"/>
         </w:rPr>
-        <w:t>5</w:t>
+        <w:t>6</w:t>
       </w:r>
       <w:r>
         <w:rPr>
           <w:rFonts w:eastAsia="MS Gothic"/>
+          <w:color w:val="FF0000"/>
           <w:sz w:val="24"/>
         </w:rPr>
         <w:t xml:space="preserve"> </w:t>
@@ -176,13 +180,15 @@
       <w:r>
         <w:rPr>
           <w:rFonts w:eastAsia="MS Gothic"/>
+          <w:color w:val="FF0000"/>
           <w:sz w:val="24"/>
         </w:rPr>
-        <w:t>-</w:t>
+        <w:t>–</w:t>
       </w:r>
       <w:r>
         <w:rPr>
           <w:rFonts w:eastAsia="MS Gothic"/>
+          <w:color w:val="FF0000"/>
           <w:sz w:val="24"/>
         </w:rPr>
         <w:t xml:space="preserve"> </w:t>
@@ -190,9 +196,10 @@
       <w:r>
         <w:rPr>
           <w:rFonts w:eastAsia="MS Gothic"/>
+          <w:color w:val="FF0000"/>
           <w:sz w:val="24"/>
         </w:rPr>
-        <w:t>C00</w:t>
+        <w:t>C34</w:t>
       </w:r>
     </w:p>
     <w:p>
@@ -228,16 +235,6 @@
         <w:jc w:val="center"/>
         <w:rPr>
           <w:rFonts w:eastAsia="MS Gothic"/>
-          <w:sz w:val="24"/>
-        </w:rPr>
-      </w:pPr>
-    </w:p>
-    <w:p>
-      <w:pPr>
-        <w:pStyle w:val="Header"/>
-        <w:jc w:val="center"/>
-        <w:rPr>
-          <w:rFonts w:eastAsia="MS Gothic"/>
           <w:color w:val="FF0000"/>
           <w:sz w:val="24"/>
         </w:rPr>
@@ -254,25 +251,40 @@
           <w:rFonts w:eastAsia="MS Gothic"/>
           <w:sz w:val="24"/>
         </w:rPr>
-        <w:t>lood Vessel Detection in Color Forearm Images</w:t>
-      </w:r>
-    </w:p>
-    <w:p>
-      <w:pPr>
-        <w:pStyle w:val="Header"/>
+        <w:t xml:space="preserve">lood </w:t>
+      </w:r>
+      <w:r>
         <w:rPr>
           <w:rFonts w:eastAsia="MS Gothic"/>
-          <w:sz w:val="22"/>
-        </w:rPr>
-      </w:pPr>
-    </w:p>
-    <w:p>
-      <w:pPr>
-        <w:pStyle w:val="Header"/>
-        <w:rPr>
-          <w:sz w:val="20"/>
-        </w:rPr>
-      </w:pPr>
+          <w:color w:val="FF0000"/>
+          <w:sz w:val="24"/>
+        </w:rPr>
+        <w:t>vessel d</w:t>
+      </w:r>
+      <w:r>
+        <w:rPr>
+          <w:rFonts w:eastAsia="MS Gothic"/>
+          <w:color w:val="FF0000"/>
+          <w:sz w:val="24"/>
+        </w:rPr>
+        <w:t xml:space="preserve">etection in </w:t>
+      </w:r>
+      <w:r>
+        <w:rPr>
+          <w:rFonts w:eastAsia="MS Gothic"/>
+          <w:color w:val="FF0000"/>
+          <w:sz w:val="24"/>
+        </w:rPr>
+        <w:t>grayscale forearm i</w:t>
+      </w:r>
+      <w:r>
+        <w:rPr>
+          <w:rFonts w:eastAsia="MS Gothic"/>
+          <w:color w:val="FF0000"/>
+          <w:sz w:val="24"/>
+        </w:rPr>
+        <w:t>mages</w:t>
+      </w:r>
     </w:p>
     <w:p>
       <w:pPr>
@@ -380,16 +392,6 @@
         </w:rPr>
         <w:t>, scale space</w:t>
       </w:r>
-    </w:p>
-    <w:p>
-      <w:pPr>
-        <w:pStyle w:val="Header"/>
-        <w:ind w:leftChars="250" w:left="538" w:rightChars="250" w:right="538"/>
-        <w:jc w:val="center"/>
-        <w:rPr>
-          <w:sz w:val="20"/>
-        </w:rPr>
-      </w:pPr>
     </w:p>
     <w:p>
       <w:pPr>
@@ -425,33 +427,52 @@
       <w:pPr>
         <w:pStyle w:val="Header"/>
         <w:jc w:val="center"/>
-      </w:pPr>
-      <w:r>
-        <w:t>１．</w:t>
-      </w:r>
-      <w:r>
-        <w:rPr>
-          <w:rFonts w:hint="eastAsia"/>
-        </w:rPr>
-        <w:t>はじめに</w:t>
+        <w:rPr>
+          <w:rFonts w:hint="eastAsia"/>
+        </w:rPr>
+      </w:pPr>
+      <w:r>
+        <w:rPr>
+          <w:rFonts w:hint="eastAsia"/>
+        </w:rPr>
+        <w:t>１．はじめに</w:t>
       </w:r>
     </w:p>
     <w:p>
       <w:pPr>
         <w:pStyle w:val="Header"/>
         <w:jc w:val="left"/>
-      </w:pPr>
-      <w:r>
-        <w:rPr>
-          <w:rFonts w:hint="eastAsia"/>
-        </w:rPr>
-        <w:t xml:space="preserve">　本研究では，ロボットアームを用いて測定機器を最適な位置に移動させ血管の情報を自動計測することを目的としており，血管の位置</w:t>
-      </w:r>
-      <w:r>
-        <w:rPr>
-          <w:rFonts w:hint="eastAsia"/>
-        </w:rPr>
-        <w:t>を検出する機能が必要としている。</w:t>
+        <w:rPr>
+          <w:color w:val="FF0000"/>
+        </w:rPr>
+      </w:pPr>
+      <w:r>
+        <w:rPr>
+          <w:rFonts w:hint="eastAsia"/>
+          <w:color w:val="FF0000"/>
+        </w:rPr>
+        <w:t xml:space="preserve">　</w:t>
+      </w:r>
+      <w:r>
+        <w:rPr>
+          <w:rFonts w:hint="eastAsia"/>
+          <w:color w:val="FF0000"/>
+        </w:rPr>
+        <w:t>近年，医師不足や医療施設の偏在化により，十分な治療を受けられない患者が増加している．このことにより，医療用機械の需要が増大している．</w:t>
+      </w:r>
+      <w:r>
+        <w:rPr>
+          <w:rFonts w:hint="eastAsia"/>
+          <w:color w:val="FF0000"/>
+        </w:rPr>
+        <w:t>本</w:t>
+      </w:r>
+      <w:r>
+        <w:rPr>
+          <w:rFonts w:hint="eastAsia"/>
+          <w:color w:val="FF0000"/>
+        </w:rPr>
+        <w:t>研究室では，経皮的に生体情報を取得する研究を行っている．しかし，継続的に生体の同位置を測定することは困難である．血流計測では対象をしっかりと固定した場合，固定器具による圧迫により，血流などの目標とする生体情報が変化してしまう．</w:t>
       </w:r>
     </w:p>
     <w:p>
@@ -463,19 +484,136 @@
         <w:rPr>
           <w:rFonts w:hint="eastAsia"/>
         </w:rPr>
+        <w:t xml:space="preserve">　</w:t>
+      </w:r>
+      <w:r>
+        <w:rPr>
+          <w:rFonts w:hint="eastAsia"/>
+        </w:rPr>
+        <w:t>本研究では，ロボットアームを用いて測定機器を</w:t>
+      </w:r>
+      <w:r>
+        <w:rPr>
+          <w:rFonts w:hint="eastAsia"/>
+        </w:rPr>
+        <w:t>最適な位置に移動させ血管の情報を自動計測することを目的と</w:t>
+      </w:r>
+      <w:r>
+        <w:rPr>
+          <w:rFonts w:hint="eastAsia"/>
+          <w:color w:val="FF0000"/>
+        </w:rPr>
+        <w:t>する</w:t>
+      </w:r>
+      <w:r>
+        <w:rPr>
+          <w:rFonts w:hint="eastAsia"/>
+        </w:rPr>
+        <w:t>．</w:t>
+      </w:r>
+    </w:p>
+    <w:p>
+      <w:pPr>
+        <w:pStyle w:val="Header"/>
+        <w:rPr>
+          <w:sz w:val="10"/>
+          <w:szCs w:val="10"/>
+        </w:rPr>
+      </w:pPr>
+    </w:p>
+    <w:p>
+      <w:pPr>
+        <w:pStyle w:val="Header"/>
+        <w:jc w:val="center"/>
+      </w:pPr>
+      <w:r>
+        <w:t>２．</w:t>
+      </w:r>
+      <w:r>
+        <w:rPr>
+          <w:rFonts w:hint="eastAsia"/>
+          <w:color w:val="FF0000"/>
+        </w:rPr>
+        <w:t>血管抽出アルゴリズム</w:t>
+      </w:r>
+    </w:p>
+    <w:p>
+      <w:pPr>
+        <w:pStyle w:val="Header"/>
+      </w:pPr>
+      <w:r>
+        <w:rPr>
+          <w:rFonts w:hint="eastAsia"/>
+        </w:rPr>
+        <w:t>2.1</w:t>
+      </w:r>
+      <w:r>
+        <w:rPr>
+          <w:rFonts w:hint="eastAsia"/>
+        </w:rPr>
+        <w:t xml:space="preserve">　要旨</w:t>
+      </w:r>
+    </w:p>
+    <w:p>
+      <w:pPr>
+        <w:pStyle w:val="Header"/>
+        <w:jc w:val="left"/>
+      </w:pPr>
+      <w:r>
+        <w:rPr>
+          <w:rFonts w:hint="eastAsia"/>
+        </w:rPr>
+        <w:t xml:space="preserve">　研究の目的に</w:t>
+      </w:r>
+      <w:r>
+        <w:rPr>
+          <w:rFonts w:hint="eastAsia"/>
+        </w:rPr>
+        <w:t>達成するには</w:t>
+      </w:r>
+      <w:r>
+        <w:rPr>
+          <w:rFonts w:hint="eastAsia"/>
+        </w:rPr>
+        <w:t>血管の位置</w:t>
+      </w:r>
+      <w:r>
+        <w:rPr>
+          <w:rFonts w:hint="eastAsia"/>
+        </w:rPr>
+        <w:t>を検出する機能が必要としている．</w:t>
+      </w:r>
+      <w:bookmarkStart w:id="0" w:name="_GoBack"/>
+      <w:bookmarkEnd w:id="0"/>
+    </w:p>
+    <w:p>
+      <w:pPr>
+        <w:pStyle w:val="Header"/>
+        <w:jc w:val="left"/>
+      </w:pPr>
+      <w:r>
+        <w:rPr>
+          <w:rFonts w:hint="eastAsia"/>
+        </w:rPr>
         <w:t xml:space="preserve">　ロボットアームに装着した測定機器はカラーカメラなため，カラー画像から血管を抽出する</w:t>
       </w:r>
       <w:r>
         <w:rPr>
           <w:rFonts w:hint="eastAsia"/>
         </w:rPr>
-        <w:t>には機械学習を用いることを検討している。そのために，血管の位置のデータを取得する必要がある。しかし，</w:t>
-      </w:r>
-      <w:r>
-        <w:rPr>
-          <w:rFonts w:hint="eastAsia"/>
-        </w:rPr>
-        <w:t>肉眼のみで血管を見つけることが困難な場合が多いため，血管が多く吸収する赤外光と赤外パスのモノクロカメラを用いて，血管が濃い線として見える画像を作成した。</w:t>
+        <w:t>には機械学習を用いることを検討している．そのために，血管の位置のデータを取得する必要がある．</w:t>
+      </w:r>
+      <w:r>
+        <w:rPr>
+          <w:rFonts w:hint="eastAsia"/>
+        </w:rPr>
+        <w:t>しかし，肉眼のみで血管を見つけることが困難な場合が多いため，血管が多く吸収する赤外光と赤外パスの</w:t>
+      </w:r>
+      <w:r>
+        <w:rPr>
+          <w:rFonts w:hint="eastAsia"/>
+        </w:rPr>
+        <w:t>モノクロカメラを用いて，血管が濃い線として見える画像を作成した．</w:t>
       </w:r>
     </w:p>
     <w:p>
@@ -487,26 +625,17 @@
         <w:rPr>
           <w:rFonts w:hint="eastAsia"/>
         </w:rPr>
-        <w:t xml:space="preserve">　その画像から血管を抽出するアルゴリズムが本文のテーマである。</w:t>
-      </w:r>
-    </w:p>
-    <w:p>
-      <w:pPr>
-        <w:pStyle w:val="Header"/>
-      </w:pPr>
-    </w:p>
-    <w:p>
-      <w:pPr>
-        <w:pStyle w:val="Header"/>
-        <w:jc w:val="center"/>
-      </w:pPr>
-      <w:r>
-        <w:t>２．要　旨</w:t>
-      </w:r>
-    </w:p>
-    <w:p>
-      <w:pPr>
-        <w:pStyle w:val="Header"/>
+        <w:t xml:space="preserve">　その画像から血管を抽出するアルゴリズムが本文のテーマである．</w:t>
+      </w:r>
+    </w:p>
+    <w:p>
+      <w:pPr>
+        <w:pStyle w:val="Header"/>
+        <w:rPr>
+          <w:rFonts w:hint="eastAsia"/>
+          <w:sz w:val="10"/>
+          <w:szCs w:val="10"/>
+        </w:rPr>
       </w:pPr>
     </w:p>
     <w:p>
@@ -520,7 +649,16 @@
         <w:t>2</w:t>
       </w:r>
       <w:r>
-        <w:t xml:space="preserve">.1 </w:t>
+        <w:t>.</w:t>
+      </w:r>
+      <w:r>
+        <w:rPr>
+          <w:rFonts w:hint="eastAsia"/>
+        </w:rPr>
+        <w:t>2</w:t>
+      </w:r>
+      <w:r>
+        <w:t xml:space="preserve"> </w:t>
       </w:r>
       <w:r>
         <w:rPr>
@@ -543,7 +681,20 @@
         <w:rPr>
           <w:rFonts w:hint="eastAsia"/>
         </w:rPr>
-        <w:t>血管は画像上の濃い線に相当するので，画像をピクセルにおける値の関数</w:t>
+        <w:t>血管は画像上の濃い線に相当する</w:t>
+      </w:r>
+      <w:r>
+        <w:rPr>
+          <w:rFonts w:hint="eastAsia"/>
+          <w:color w:val="FF0000"/>
+        </w:rPr>
+        <w:t>ため</w:t>
+      </w:r>
+      <w:r>
+        <w:rPr>
+          <w:rFonts w:hint="eastAsia"/>
+        </w:rPr>
+        <w:t>，画像をピクセルにおける値の関数</w:t>
       </w:r>
       <m:oMath>
         <m:r>
@@ -592,18 +743,20 @@
         <w:rPr>
           <w:rFonts w:hint="eastAsia"/>
         </w:rPr>
-        <w:t>血管の位置に谷が存在する。</w:t>
-      </w:r>
-    </w:p>
-    <w:p>
-      <w:pPr>
-        <w:pStyle w:val="Header"/>
-      </w:pPr>
-      <w:r>
-        <w:rPr>
-          <w:rFonts w:hint="eastAsia"/>
-        </w:rPr>
-        <w:t xml:space="preserve">　ここで，</w:t>
+        <w:t>血管の位置に谷が存在する．</w:t>
+      </w:r>
+      <w:r>
+        <w:rPr>
+          <w:rFonts w:hint="eastAsia"/>
+          <w:color w:val="FF0000"/>
+        </w:rPr>
+        <w:t>そ</w:t>
+      </w:r>
+      <w:r>
+        <w:rPr>
+          <w:rFonts w:hint="eastAsia"/>
+        </w:rPr>
+        <w:t>こで，</w:t>
       </w:r>
       <w:r>
         <w:rPr>
@@ -627,7 +780,20 @@
         <w:rPr>
           <w:rFonts w:hint="eastAsia"/>
         </w:rPr>
-        <w:t>を取り入れれば，谷の</w:t>
+        <w:t>を取り入れ</w:t>
+      </w:r>
+      <w:r>
+        <w:rPr>
+          <w:rFonts w:hint="eastAsia"/>
+          <w:color w:val="FF0000"/>
+        </w:rPr>
+        <w:t>ることにより</w:t>
+      </w:r>
+      <w:r>
+        <w:rPr>
+          <w:rFonts w:hint="eastAsia"/>
+        </w:rPr>
+        <w:t>，谷の</w:t>
       </w:r>
       <w:r>
         <w:rPr>
@@ -641,6 +807,43 @@
         </w:rPr>
         <w:t>特徴は</w:t>
       </w:r>
+      <w:r>
+        <w:rPr>
+          <w:rFonts w:hint="eastAsia"/>
+          <w:color w:val="FF0000"/>
+        </w:rPr>
+        <w:t>式</w:t>
+      </w:r>
+      <w:r>
+        <w:rPr>
+          <w:rFonts w:hint="eastAsia"/>
+          <w:color w:val="FF0000"/>
+        </w:rPr>
+        <w:t xml:space="preserve">(1) </w:t>
+      </w:r>
+      <w:r>
+        <w:rPr>
+          <w:rFonts w:hint="eastAsia"/>
+          <w:color w:val="FF0000"/>
+        </w:rPr>
+        <w:t>で表せる</w:t>
+      </w:r>
+      <w:r>
+        <w:rPr>
+          <w:rFonts w:hint="eastAsia"/>
+        </w:rPr>
+        <w:t>．</w:t>
+      </w:r>
+    </w:p>
+    <w:p>
+      <w:pPr>
+        <w:pStyle w:val="Header"/>
+        <w:rPr>
+          <w:rFonts w:hint="eastAsia"/>
+          <w:sz w:val="10"/>
+          <w:szCs w:val="10"/>
+        </w:rPr>
+      </w:pPr>
     </w:p>
     <w:p>
       <w:pPr>
@@ -852,24 +1055,22 @@
       <w:pPr>
         <w:pStyle w:val="Header"/>
       </w:pPr>
-      <w:r>
-        <w:rPr>
-          <w:rFonts w:hint="eastAsia"/>
-        </w:rPr>
-        <w:t>で表せる。</w:t>
-      </w:r>
-    </w:p>
-    <w:p>
-      <w:pPr>
-        <w:pStyle w:val="Header"/>
-      </w:pPr>
-    </w:p>
-    <w:p>
-      <w:pPr>
-        <w:pStyle w:val="Header"/>
-      </w:pPr>
-      <w:r>
-        <w:t xml:space="preserve">2.2 </w:t>
+    </w:p>
+    <w:p>
+      <w:pPr>
+        <w:pStyle w:val="Header"/>
+      </w:pPr>
+      <w:r>
+        <w:t>2.</w:t>
+      </w:r>
+      <w:r>
+        <w:rPr>
+          <w:rFonts w:hint="eastAsia"/>
+        </w:rPr>
+        <w:t>3</w:t>
+      </w:r>
+      <w:r>
+        <w:t xml:space="preserve"> </w:t>
       </w:r>
       <w:r>
         <w:rPr>
@@ -881,15 +1082,38 @@
     <w:p>
       <w:pPr>
         <w:pStyle w:val="Header"/>
-        <w:rPr>
-          <w:rFonts w:hint="eastAsia"/>
-        </w:rPr>
-      </w:pPr>
-      <w:r>
-        <w:rPr>
-          <w:rFonts w:hint="eastAsia"/>
-        </w:rPr>
-        <w:t xml:space="preserve">　しかし，ノイズなどから発生する幅の狭い谷もあれば，</w:t>
+      </w:pPr>
+      <w:r>
+        <w:rPr>
+          <w:rFonts w:hint="eastAsia"/>
+        </w:rPr>
+        <w:t xml:space="preserve">　しかし，ノイズ</w:t>
+      </w:r>
+      <w:r>
+        <w:rPr>
+          <w:rFonts w:hint="eastAsia"/>
+          <w:color w:val="FF0000"/>
+        </w:rPr>
+        <w:t>の影響により</w:t>
+      </w:r>
+      <w:r>
+        <w:rPr>
+          <w:rFonts w:hint="eastAsia"/>
+        </w:rPr>
+        <w:t>，</w:t>
+      </w:r>
+      <w:r>
+        <w:rPr>
+          <w:rFonts w:hint="eastAsia"/>
+        </w:rPr>
+        <w:t>幅の狭い谷</w:t>
+      </w:r>
+      <w:r>
+        <w:rPr>
+          <w:rFonts w:hint="eastAsia"/>
+          <w:color w:val="FF0000"/>
+        </w:rPr>
+        <w:t>や</w:t>
       </w:r>
       <w:r>
         <w:rPr>
@@ -901,13 +1125,39 @@
         <w:rPr>
           <w:rFonts w:hint="eastAsia"/>
         </w:rPr>
-        <w:t>本の血管が合体した幅の広い谷もある。</w:t>
-      </w:r>
-      <w:r>
-        <w:rPr>
-          <w:rFonts w:hint="eastAsia"/>
-        </w:rPr>
-        <w:t>これらを区別するために，もう１つのパラメータ，スケール</w:t>
+        <w:t>本の血管が</w:t>
+      </w:r>
+      <w:r>
+        <w:rPr>
+          <w:rFonts w:hint="eastAsia"/>
+          <w:color w:val="FF0000"/>
+        </w:rPr>
+        <w:t>結合</w:t>
+      </w:r>
+      <w:r>
+        <w:rPr>
+          <w:rFonts w:hint="eastAsia"/>
+        </w:rPr>
+        <w:t>した幅の広い谷</w:t>
+      </w:r>
+      <w:r>
+        <w:rPr>
+          <w:rFonts w:hint="eastAsia"/>
+          <w:color w:val="FF0000"/>
+        </w:rPr>
+        <w:t>が発生する</w:t>
+      </w:r>
+      <w:r>
+        <w:rPr>
+          <w:rFonts w:hint="eastAsia"/>
+        </w:rPr>
+        <w:t>．これらを区別するため</w:t>
+      </w:r>
+      <w:r>
+        <w:rPr>
+          <w:rFonts w:hint="eastAsia"/>
+        </w:rPr>
+        <w:t>，もう１つのパラメータ，スケール</w:t>
       </w:r>
       <w:r>
         <w:rPr>
@@ -919,7 +1169,7 @@
         <w:rPr>
           <w:rFonts w:hint="eastAsia"/>
         </w:rPr>
-        <w:t>を取り入れる。</w:t>
+        <w:t>を取り入れる．</w:t>
       </w:r>
       <w:r>
         <w:rPr>
@@ -938,26 +1188,54 @@
         <w:rPr>
           <w:rFonts w:hint="eastAsia"/>
         </w:rPr>
-        <w:t>はガウスフィルターの分散に相当し，値が大きければ大きいほど，画像が強くぼかされ，狭い谷が消えて，広い谷が現れる。</w:t>
-      </w:r>
-    </w:p>
-    <w:p>
-      <w:pPr>
-        <w:pStyle w:val="Header"/>
-      </w:pPr>
-    </w:p>
-    <w:p>
-      <w:pPr>
-        <w:pStyle w:val="Header"/>
-      </w:pPr>
-      <w:r>
-        <w:t xml:space="preserve">2.3 </w:t>
-      </w:r>
-      <w:r>
-        <w:rPr>
-          <w:rFonts w:hint="eastAsia"/>
-        </w:rPr>
-        <w:t>谷らしさ</w:t>
+        <w:t>はガウスフィルターの分散に相当し，値が大きければ大きいほど画像が強くぼかされ，狭い谷が消えて広い谷</w:t>
+      </w:r>
+      <w:r>
+        <w:rPr>
+          <w:rFonts w:hint="eastAsia"/>
+          <w:color w:val="FF0000"/>
+        </w:rPr>
+        <w:t>を検出することが可能である</w:t>
+      </w:r>
+      <w:r>
+        <w:rPr>
+          <w:rFonts w:hint="eastAsia"/>
+        </w:rPr>
+        <w:t>．</w:t>
+      </w:r>
+    </w:p>
+    <w:p>
+      <w:pPr>
+        <w:pStyle w:val="Header"/>
+        <w:rPr>
+          <w:sz w:val="10"/>
+          <w:szCs w:val="10"/>
+        </w:rPr>
+      </w:pPr>
+    </w:p>
+    <w:p>
+      <w:pPr>
+        <w:pStyle w:val="Header"/>
+      </w:pPr>
+      <w:r>
+        <w:t>2.4</w:t>
+      </w:r>
+      <w:r>
+        <w:t xml:space="preserve"> </w:t>
+      </w:r>
+      <w:r>
+        <w:rPr>
+          <w:rFonts w:hint="eastAsia"/>
+          <w:color w:val="FF0000"/>
+        </w:rPr>
+        <w:t>谷</w:t>
+      </w:r>
+      <w:r>
+        <w:rPr>
+          <w:rFonts w:hint="eastAsia"/>
+          <w:color w:val="FF0000"/>
+        </w:rPr>
+        <w:t>強度</w:t>
       </w:r>
     </w:p>
     <w:p>
@@ -981,7 +1259,20 @@
         <w:rPr>
           <w:rFonts w:hint="eastAsia"/>
         </w:rPr>
-        <w:t>の値は画像によって異なり，同じ画像でも異なるサイズの血管があれば</w:t>
+        <w:t>の値は画像によって異なり，同じ画像でも異なるサイズの血管が</w:t>
+      </w:r>
+      <w:r>
+        <w:rPr>
+          <w:rFonts w:hint="eastAsia"/>
+          <w:color w:val="FF0000"/>
+        </w:rPr>
+        <w:t>あるため</w:t>
+      </w:r>
+      <w:r>
+        <w:rPr>
+          <w:rFonts w:hint="eastAsia"/>
+        </w:rPr>
+        <w:t>，</w:t>
       </w:r>
       <w:r>
         <w:rPr>
@@ -993,7 +1284,7 @@
         <w:rPr>
           <w:rFonts w:hint="eastAsia"/>
         </w:rPr>
-        <w:t>つのスケールではすべての血管をきちんと抽出できない。そのため，適切なスケールを判断する方法が必要である。</w:t>
+        <w:t>つのスケールではすべての血管をきちんと抽出できない．そのため，適切なスケールを判断する方法が必要である．</w:t>
       </w:r>
     </w:p>
     <w:p>
@@ -1042,8 +1333,34 @@
       <w:r>
         <w:rPr>
           <w:rFonts w:hint="eastAsia"/>
-        </w:rPr>
-        <w:t>谷らしさパラメータを３つ紹介した。本研究では</w:t>
+          <w:color w:val="FF0000"/>
+        </w:rPr>
+        <w:t>谷強度</w:t>
+      </w:r>
+      <w:r>
+        <w:rPr>
+          <w:rFonts w:hint="eastAsia"/>
+        </w:rPr>
+        <w:t>パラメータを３つ紹介</w:t>
+      </w:r>
+      <w:r>
+        <w:rPr>
+          <w:rFonts w:hint="eastAsia"/>
+          <w:color w:val="FF0000"/>
+        </w:rPr>
+        <w:t>する</w:t>
+      </w:r>
+      <w:r>
+        <w:rPr>
+          <w:rFonts w:hint="eastAsia"/>
+        </w:rPr>
+        <w:t>．</w:t>
+      </w:r>
+      <w:r>
+        <w:rPr>
+          <w:rFonts w:hint="eastAsia"/>
+        </w:rPr>
+        <w:t>本研究では</w:t>
       </w:r>
       <w:r>
         <w:rPr>
@@ -1092,7 +1409,33 @@
         <w:rPr>
           <w:rFonts w:ascii="Cambria Math" w:hAnsi="Cambria Math" w:hint="eastAsia"/>
         </w:rPr>
-        <w:t>を谷らしさとして採用した。</w:t>
+        <w:t>を</w:t>
+      </w:r>
+      <w:r>
+        <w:rPr>
+          <w:rFonts w:ascii="Cambria Math" w:hAnsi="Cambria Math" w:hint="eastAsia"/>
+          <w:color w:val="FF0000"/>
+        </w:rPr>
+        <w:t>谷強度</w:t>
+      </w:r>
+      <w:r>
+        <w:rPr>
+          <w:rFonts w:ascii="Cambria Math" w:hAnsi="Cambria Math" w:hint="eastAsia"/>
+        </w:rPr>
+        <w:t>として採用</w:t>
+      </w:r>
+      <w:r>
+        <w:rPr>
+          <w:rFonts w:ascii="Cambria Math" w:hAnsi="Cambria Math" w:hint="eastAsia"/>
+          <w:color w:val="FF0000"/>
+        </w:rPr>
+        <w:t>する</w:t>
+      </w:r>
+      <w:r>
+        <w:rPr>
+          <w:rFonts w:ascii="Cambria Math" w:hAnsi="Cambria Math" w:hint="eastAsia"/>
+        </w:rPr>
+        <w:t>．</w:t>
       </w:r>
     </w:p>
     <w:p>
@@ -1216,7 +1559,8 @@
       <w:pPr>
         <w:pStyle w:val="Header"/>
         <w:rPr>
-          <w:rFonts w:hint="eastAsia"/>
+          <w:sz w:val="10"/>
+          <w:szCs w:val="10"/>
         </w:rPr>
       </w:pPr>
       <w:r>
@@ -1365,17 +1709,8 @@
       <w:r>
         <w:rPr>
           <w:rFonts w:hint="eastAsia"/>
-        </w:rPr>
-        <w:t xml:space="preserve">　にする。</w:t>
-      </w:r>
-    </w:p>
-    <w:p>
-      <w:pPr>
-        <w:pStyle w:val="Header"/>
-      </w:pPr>
-      <w:r>
-        <w:rPr>
-          <w:rFonts w:hint="eastAsia"/>
+          <w:sz w:val="6"/>
+          <w:szCs w:val="6"/>
         </w:rPr>
         <w:t xml:space="preserve">　</w:t>
       </w:r>
@@ -1383,6 +1718,23 @@
         <w:rPr>
           <w:rFonts w:hint="eastAsia"/>
         </w:rPr>
+        <w:t>にする．</w:t>
+      </w:r>
+    </w:p>
+    <w:p>
+      <w:pPr>
+        <w:pStyle w:val="Header"/>
+      </w:pPr>
+      <w:r>
+        <w:rPr>
+          <w:rFonts w:hint="eastAsia"/>
+        </w:rPr>
+        <w:t xml:space="preserve">　</w:t>
+      </w:r>
+      <w:r>
+        <w:rPr>
+          <w:rFonts w:hint="eastAsia"/>
+        </w:rPr>
         <w:t>すべてのスケールですべてのピクセルに対して</w:t>
       </w:r>
       <w:r>
@@ -1395,19 +1747,20 @@
         <w:rPr>
           <w:rFonts w:hint="eastAsia"/>
         </w:rPr>
-        <w:t>を計</w:t>
-      </w:r>
-      <w:r>
-        <w:rPr>
-          <w:rFonts w:hint="eastAsia"/>
-        </w:rPr>
-        <w:t>算すれば</w:t>
-      </w:r>
-      <w:r>
-        <w:rPr>
-          <w:rFonts w:hint="eastAsia"/>
-        </w:rPr>
-        <w:t>，</w:t>
+        <w:t>を計算</w:t>
+      </w:r>
+      <w:r>
+        <w:rPr>
+          <w:rFonts w:hint="eastAsia"/>
+          <w:color w:val="FF0000"/>
+        </w:rPr>
+        <w:t>する</w:t>
+      </w:r>
+      <w:r>
+        <w:rPr>
+          <w:rFonts w:hint="eastAsia"/>
+        </w:rPr>
+        <w:t>．</w:t>
       </w:r>
       <w:r>
         <w:rPr>
@@ -1425,7 +1778,7 @@
         <w:rPr>
           <w:rFonts w:hint="eastAsia"/>
         </w:rPr>
-        <w:t>を満たす。</w:t>
+        <w:t>を満たす．</w:t>
       </w:r>
     </w:p>
     <w:p>
@@ -1433,78 +1786,322 @@
         <w:pStyle w:val="Header"/>
         <w:jc w:val="right"/>
       </w:pPr>
+    </w:p>
+    <w:p>
+      <w:pPr>
+        <w:pStyle w:val="Header"/>
+        <w:jc w:val="right"/>
+      </w:pPr>
       <m:oMath>
-        <m:sSub>
-          <m:sSubPr>
-            <m:ctrlPr>
-              <w:rPr>
-                <w:rFonts w:ascii="Cambria Math" w:hAnsi="Cambria Math"/>
-                <w:i/>
-              </w:rPr>
-            </m:ctrlPr>
-          </m:sSubPr>
-          <m:e>
-            <m:r>
-              <w:rPr>
-                <w:rFonts w:ascii="Cambria Math" w:hAnsi="Cambria Math"/>
-              </w:rPr>
-              <m:t>∂</m:t>
-            </m:r>
-          </m:e>
-          <m:sub>
-            <m:r>
-              <w:rPr>
-                <w:rFonts w:ascii="Cambria Math" w:hAnsi="Cambria Math"/>
-              </w:rPr>
-              <m:t>t</m:t>
-            </m:r>
-          </m:sub>
-        </m:sSub>
         <m:d>
           <m:dPr>
+            <m:begChr m:val="{"/>
+            <m:endChr m:val=""/>
             <m:ctrlPr>
               <w:rPr>
                 <w:rFonts w:ascii="Cambria Math" w:hAnsi="Cambria Math"/>
-                <w:i/>
               </w:rPr>
             </m:ctrlPr>
           </m:dPr>
           <m:e>
-            <m:sSub>
-              <m:sSubPr>
+            <m:eqArr>
+              <m:eqArrPr>
                 <m:ctrlPr>
                   <w:rPr>
                     <w:rFonts w:ascii="Cambria Math" w:hAnsi="Cambria Math"/>
-                    <w:i/>
                   </w:rPr>
                 </m:ctrlPr>
-              </m:sSubPr>
+              </m:eqArrPr>
               <m:e>
-                <m:r>
-                  <m:rPr>
-                    <m:scr m:val="script"/>
-                  </m:rPr>
-                  <w:rPr>
-                    <w:rFonts w:ascii="Cambria Math" w:hAnsi="Cambria Math"/>
-                  </w:rPr>
-                  <m:t>M</m:t>
-                </m:r>
-              </m:e>
-              <m:sub>
+                <m:sSub>
+                  <m:sSubPr>
+                    <m:ctrlPr>
+                      <w:rPr>
+                        <w:rFonts w:ascii="Cambria Math" w:hAnsi="Cambria Math"/>
+                        <w:i/>
+                      </w:rPr>
+                    </m:ctrlPr>
+                  </m:sSubPr>
+                  <m:e>
+                    <m:r>
+                      <w:rPr>
+                        <w:rFonts w:ascii="Cambria Math" w:hAnsi="Cambria Math"/>
+                      </w:rPr>
+                      <m:t>∂</m:t>
+                    </m:r>
+                  </m:e>
+                  <m:sub>
+                    <m:r>
+                      <w:rPr>
+                        <w:rFonts w:ascii="Cambria Math" w:hAnsi="Cambria Math"/>
+                      </w:rPr>
+                      <m:t>t</m:t>
+                    </m:r>
+                  </m:sub>
+                </m:sSub>
+                <m:d>
+                  <m:dPr>
+                    <m:ctrlPr>
+                      <w:rPr>
+                        <w:rFonts w:ascii="Cambria Math" w:hAnsi="Cambria Math"/>
+                        <w:i/>
+                      </w:rPr>
+                    </m:ctrlPr>
+                  </m:dPr>
+                  <m:e>
+                    <m:sSub>
+                      <m:sSubPr>
+                        <m:ctrlPr>
+                          <w:rPr>
+                            <w:rFonts w:ascii="Cambria Math" w:hAnsi="Cambria Math"/>
+                            <w:i/>
+                          </w:rPr>
+                        </m:ctrlPr>
+                      </m:sSubPr>
+                      <m:e>
+                        <m:r>
+                          <m:rPr>
+                            <m:scr m:val="script"/>
+                          </m:rPr>
+                          <w:rPr>
+                            <w:rFonts w:ascii="Cambria Math" w:hAnsi="Cambria Math"/>
+                          </w:rPr>
+                          <m:t>M</m:t>
+                        </m:r>
+                      </m:e>
+                      <m:sub>
+                        <m:r>
+                          <w:rPr>
+                            <w:rFonts w:ascii="Cambria Math" w:hAnsi="Cambria Math"/>
+                          </w:rPr>
+                          <m:t>γ-norm</m:t>
+                        </m:r>
+                      </m:sub>
+                    </m:sSub>
+                    <m:r>
+                      <w:rPr>
+                        <w:rFonts w:ascii="Cambria Math" w:hAnsi="Cambria Math"/>
+                      </w:rPr>
+                      <m:t>L</m:t>
+                    </m:r>
+                    <m:d>
+                      <m:dPr>
+                        <m:ctrlPr>
+                          <w:rPr>
+                            <w:rFonts w:ascii="Cambria Math" w:hAnsi="Cambria Math"/>
+                            <w:i/>
+                          </w:rPr>
+                        </m:ctrlPr>
+                      </m:dPr>
+                      <m:e>
+                        <m:r>
+                          <w:rPr>
+                            <w:rFonts w:ascii="Cambria Math" w:hAnsi="Cambria Math"/>
+                          </w:rPr>
+                          <m:t>x,y,t</m:t>
+                        </m:r>
+                      </m:e>
+                    </m:d>
+                  </m:e>
+                </m:d>
                 <m:r>
                   <w:rPr>
                     <w:rFonts w:ascii="Cambria Math" w:hAnsi="Cambria Math"/>
                   </w:rPr>
-                  <m:t>γ-norm</m:t>
+                  <m:t>=0</m:t>
                 </m:r>
-              </m:sub>
-            </m:sSub>
-            <m:r>
+              </m:e>
+              <m:e>
+                <m:sSub>
+                  <m:sSubPr>
+                    <m:ctrlPr>
+                      <w:rPr>
+                        <w:rFonts w:ascii="Cambria Math" w:hAnsi="Cambria Math"/>
+                        <w:i/>
+                      </w:rPr>
+                    </m:ctrlPr>
+                  </m:sSubPr>
+                  <m:e>
+                    <m:r>
+                      <w:rPr>
+                        <w:rFonts w:ascii="Cambria Math" w:hAnsi="Cambria Math"/>
+                      </w:rPr>
+                      <m:t>∂</m:t>
+                    </m:r>
+                  </m:e>
+                  <m:sub>
+                    <m:r>
+                      <w:rPr>
+                        <w:rFonts w:ascii="Cambria Math" w:hAnsi="Cambria Math"/>
+                      </w:rPr>
+                      <m:t>tt</m:t>
+                    </m:r>
+                  </m:sub>
+                </m:sSub>
+                <m:d>
+                  <m:dPr>
+                    <m:ctrlPr>
+                      <w:rPr>
+                        <w:rFonts w:ascii="Cambria Math" w:hAnsi="Cambria Math"/>
+                        <w:i/>
+                      </w:rPr>
+                    </m:ctrlPr>
+                  </m:dPr>
+                  <m:e>
+                    <m:sSub>
+                      <m:sSubPr>
+                        <m:ctrlPr>
+                          <w:rPr>
+                            <w:rFonts w:ascii="Cambria Math" w:hAnsi="Cambria Math"/>
+                            <w:i/>
+                          </w:rPr>
+                        </m:ctrlPr>
+                      </m:sSubPr>
+                      <m:e>
+                        <m:r>
+                          <m:rPr>
+                            <m:scr m:val="script"/>
+                          </m:rPr>
+                          <w:rPr>
+                            <w:rFonts w:ascii="Cambria Math" w:hAnsi="Cambria Math"/>
+                          </w:rPr>
+                          <m:t>M</m:t>
+                        </m:r>
+                      </m:e>
+                      <m:sub>
+                        <m:r>
+                          <w:rPr>
+                            <w:rFonts w:ascii="Cambria Math" w:hAnsi="Cambria Math"/>
+                          </w:rPr>
+                          <m:t>γ-norm</m:t>
+                        </m:r>
+                      </m:sub>
+                    </m:sSub>
+                    <m:r>
+                      <w:rPr>
+                        <w:rFonts w:ascii="Cambria Math" w:hAnsi="Cambria Math"/>
+                      </w:rPr>
+                      <m:t>L</m:t>
+                    </m:r>
+                    <m:d>
+                      <m:dPr>
+                        <m:ctrlPr>
+                          <w:rPr>
+                            <w:rFonts w:ascii="Cambria Math" w:hAnsi="Cambria Math"/>
+                            <w:i/>
+                          </w:rPr>
+                        </m:ctrlPr>
+                      </m:dPr>
+                      <m:e>
+                        <m:r>
+                          <w:rPr>
+                            <w:rFonts w:ascii="Cambria Math" w:hAnsi="Cambria Math"/>
+                          </w:rPr>
+                          <m:t>x,y,t</m:t>
+                        </m:r>
+                      </m:e>
+                    </m:d>
+                  </m:e>
+                </m:d>
+                <m:r>
+                  <w:rPr>
+                    <w:rFonts w:ascii="Cambria Math" w:hAnsi="Cambria Math"/>
+                  </w:rPr>
+                  <m:t>&lt;0</m:t>
+                </m:r>
+              </m:e>
+            </m:eqArr>
+          </m:e>
+        </m:d>
+      </m:oMath>
+      <w:r>
+        <w:t xml:space="preserve">            (3)</w:t>
+      </w:r>
+    </w:p>
+    <w:p>
+      <w:pPr>
+        <w:pStyle w:val="Header"/>
+        <w:rPr>
+          <w:sz w:val="10"/>
+          <w:szCs w:val="10"/>
+        </w:rPr>
+      </w:pPr>
+    </w:p>
+    <w:p>
+      <w:pPr>
+        <w:pStyle w:val="Header"/>
+      </w:pPr>
+      <w:r>
+        <w:t>2.5</w:t>
+      </w:r>
+      <w:r>
+        <w:t xml:space="preserve"> </w:t>
+      </w:r>
+      <w:r>
+        <w:rPr>
+          <w:rFonts w:hint="eastAsia"/>
+        </w:rPr>
+        <w:t>谷の孤立化</w:t>
+      </w:r>
+    </w:p>
+    <w:p>
+      <w:pPr>
+        <w:pStyle w:val="Header"/>
+      </w:pPr>
+      <w:r>
+        <w:rPr>
+          <w:rFonts w:hint="eastAsia"/>
+        </w:rPr>
+        <w:t xml:space="preserve">　式</w:t>
+      </w:r>
+      <w:r>
+        <w:rPr>
+          <w:rFonts w:hint="eastAsia"/>
+        </w:rPr>
+        <w:t>(1)</w:t>
+      </w:r>
+      <w:r>
+        <w:rPr>
+          <w:rFonts w:hint="eastAsia"/>
+        </w:rPr>
+        <w:t>と</w:t>
+      </w:r>
+      <w:r>
+        <w:rPr>
+          <w:rFonts w:hint="eastAsia"/>
+        </w:rPr>
+        <w:t>(3)</w:t>
+      </w:r>
+      <w:r>
+        <w:rPr>
+          <w:rFonts w:hint="eastAsia"/>
+        </w:rPr>
+        <w:t>を満たし，つながっている点の集合</w:t>
+      </w:r>
+      <w:r>
+        <w:t xml:space="preserve">       </w:t>
+      </w:r>
+      <m:oMath>
+        <m:r>
+          <m:rPr>
+            <m:sty m:val="p"/>
+          </m:rPr>
+          <w:rPr>
+            <w:rFonts w:ascii="Cambria Math" w:hAnsi="Cambria Math"/>
+          </w:rPr>
+          <m:t>Γ=</m:t>
+        </m:r>
+        <m:d>
+          <m:dPr>
+            <m:begChr m:val="{"/>
+            <m:endChr m:val="}"/>
+            <m:ctrlPr>
               <w:rPr>
                 <w:rFonts w:ascii="Cambria Math" w:hAnsi="Cambria Math"/>
               </w:rPr>
-              <m:t>L</m:t>
-            </m:r>
+            </m:ctrlPr>
+          </m:dPr>
+          <m:e>
             <m:d>
               <m:dPr>
                 <m:ctrlPr>
@@ -1523,307 +2120,153 @@
                 </m:r>
               </m:e>
             </m:d>
+            <m:r>
+              <w:rPr>
+                <w:rFonts w:ascii="Cambria Math" w:hAnsi="Cambria Math"/>
+              </w:rPr>
+              <m:t>∈</m:t>
+            </m:r>
+            <m:sSup>
+              <m:sSupPr>
+                <m:ctrlPr>
+                  <w:rPr>
+                    <w:rFonts w:ascii="Cambria Math" w:hAnsi="Cambria Math"/>
+                    <w:i/>
+                  </w:rPr>
+                </m:ctrlPr>
+              </m:sSupPr>
+              <m:e>
+                <m:r>
+                  <m:rPr>
+                    <m:scr m:val="double-struck"/>
+                  </m:rPr>
+                  <w:rPr>
+                    <w:rFonts w:ascii="Cambria Math" w:hAnsi="Cambria Math"/>
+                  </w:rPr>
+                  <m:t>R</m:t>
+                </m:r>
+              </m:e>
+              <m:sup>
+                <m:r>
+                  <w:rPr>
+                    <w:rFonts w:ascii="Cambria Math" w:hAnsi="Cambria Math"/>
+                  </w:rPr>
+                  <m:t>2</m:t>
+                </m:r>
+              </m:sup>
+            </m:sSup>
+            <m:r>
+              <w:rPr>
+                <w:rFonts w:ascii="Cambria Math" w:hAnsi="Cambria Math"/>
+              </w:rPr>
+              <m:t>×</m:t>
+            </m:r>
+            <m:sSub>
+              <m:sSubPr>
+                <m:ctrlPr>
+                  <w:rPr>
+                    <w:rFonts w:ascii="Cambria Math" w:hAnsi="Cambria Math"/>
+                    <w:i/>
+                  </w:rPr>
+                </m:ctrlPr>
+              </m:sSubPr>
+              <m:e>
+                <m:r>
+                  <m:rPr>
+                    <m:scr m:val="double-struck"/>
+                  </m:rPr>
+                  <w:rPr>
+                    <w:rFonts w:ascii="Cambria Math" w:hAnsi="Cambria Math"/>
+                  </w:rPr>
+                  <m:t>R</m:t>
+                </m:r>
+              </m:e>
+              <m:sub>
+                <m:r>
+                  <w:rPr>
+                    <w:rFonts w:ascii="Cambria Math" w:hAnsi="Cambria Math"/>
+                  </w:rPr>
+                  <m:t>+</m:t>
+                </m:r>
+              </m:sub>
+            </m:sSub>
           </m:e>
         </m:d>
-        <m:r>
-          <w:rPr>
-            <w:rFonts w:ascii="Cambria Math" w:hAnsi="Cambria Math"/>
-          </w:rPr>
-          <m:t>=0</m:t>
-        </m:r>
       </m:oMath>
       <w:r>
-        <w:t xml:space="preserve">            (3)</w:t>
-      </w:r>
-    </w:p>
-    <w:p>
-      <w:pPr>
-        <w:pStyle w:val="Header"/>
-      </w:pPr>
-      <m:oMathPara>
-        <m:oMath>
-          <m:sSub>
-            <m:sSubPr>
-              <m:ctrlPr>
-                <w:rPr>
-                  <w:rFonts w:ascii="Cambria Math" w:hAnsi="Cambria Math"/>
-                  <w:i/>
-                </w:rPr>
-              </m:ctrlPr>
-            </m:sSubPr>
-            <m:e>
-              <m:r>
-                <w:rPr>
-                  <w:rFonts w:ascii="Cambria Math" w:hAnsi="Cambria Math"/>
-                </w:rPr>
-                <m:t>∂</m:t>
-              </m:r>
-            </m:e>
-            <m:sub>
-              <m:r>
-                <w:rPr>
-                  <w:rFonts w:ascii="Cambria Math" w:hAnsi="Cambria Math"/>
-                </w:rPr>
-                <m:t>tt</m:t>
-              </m:r>
-            </m:sub>
-          </m:sSub>
-          <m:d>
-            <m:dPr>
-              <m:ctrlPr>
-                <w:rPr>
-                  <w:rFonts w:ascii="Cambria Math" w:hAnsi="Cambria Math"/>
-                  <w:i/>
-                </w:rPr>
-              </m:ctrlPr>
-            </m:dPr>
-            <m:e>
-              <m:sSub>
-                <m:sSubPr>
-                  <m:ctrlPr>
-                    <w:rPr>
-                      <w:rFonts w:ascii="Cambria Math" w:hAnsi="Cambria Math"/>
-                      <w:i/>
-                    </w:rPr>
-                  </m:ctrlPr>
-                </m:sSubPr>
-                <m:e>
-                  <m:r>
-                    <m:rPr>
-                      <m:scr m:val="script"/>
-                    </m:rPr>
-                    <w:rPr>
-                      <w:rFonts w:ascii="Cambria Math" w:hAnsi="Cambria Math"/>
-                    </w:rPr>
-                    <m:t>M</m:t>
-                  </m:r>
-                </m:e>
-                <m:sub>
-                  <m:r>
-                    <w:rPr>
-                      <w:rFonts w:ascii="Cambria Math" w:hAnsi="Cambria Math"/>
-                    </w:rPr>
-                    <m:t>γ-norm</m:t>
-                  </m:r>
-                </m:sub>
-              </m:sSub>
-              <m:r>
-                <w:rPr>
-                  <w:rFonts w:ascii="Cambria Math" w:hAnsi="Cambria Math"/>
-                </w:rPr>
-                <m:t>L</m:t>
-              </m:r>
-              <m:d>
-                <m:dPr>
-                  <m:ctrlPr>
-                    <w:rPr>
-                      <w:rFonts w:ascii="Cambria Math" w:hAnsi="Cambria Math"/>
-                      <w:i/>
-                    </w:rPr>
-                  </m:ctrlPr>
-                </m:dPr>
-                <m:e>
-                  <m:r>
-                    <w:rPr>
-                      <w:rFonts w:ascii="Cambria Math" w:hAnsi="Cambria Math"/>
-                    </w:rPr>
-                    <m:t>x,y,t</m:t>
-                  </m:r>
-                </m:e>
-              </m:d>
-            </m:e>
-          </m:d>
-          <m:r>
-            <w:rPr>
-              <w:rFonts w:ascii="Cambria Math" w:hAnsi="Cambria Math"/>
-            </w:rPr>
-            <m:t>&lt;0</m:t>
-          </m:r>
-        </m:oMath>
-      </m:oMathPara>
-    </w:p>
-    <w:p>
-      <w:pPr>
-        <w:pStyle w:val="Header"/>
-      </w:pPr>
-    </w:p>
-    <w:p>
-      <w:pPr>
-        <w:pStyle w:val="Header"/>
-      </w:pPr>
-      <w:r>
-        <w:t xml:space="preserve">2.4 </w:t>
-      </w:r>
-      <w:r>
-        <w:rPr>
-          <w:rFonts w:hint="eastAsia"/>
-        </w:rPr>
-        <w:t>谷の孤立化</w:t>
-      </w:r>
-    </w:p>
-    <w:p>
-      <w:pPr>
-        <w:pStyle w:val="Header"/>
-      </w:pPr>
-      <w:r>
-        <w:rPr>
-          <w:rFonts w:hint="eastAsia"/>
-        </w:rPr>
-        <w:t xml:space="preserve">　式</w:t>
-      </w:r>
-      <w:r>
-        <w:rPr>
-          <w:rFonts w:hint="eastAsia"/>
-        </w:rPr>
-        <w:t>(1)</w:t>
-      </w:r>
-      <w:r>
-        <w:rPr>
-          <w:rFonts w:hint="eastAsia"/>
-        </w:rPr>
-        <w:t>と</w:t>
-      </w:r>
-      <w:r>
-        <w:rPr>
-          <w:rFonts w:hint="eastAsia"/>
-        </w:rPr>
-        <w:t>(3)</w:t>
-      </w:r>
-      <w:r>
-        <w:rPr>
-          <w:rFonts w:hint="eastAsia"/>
-        </w:rPr>
-        <w:t>を満たし，つながっている点の集合</w:t>
-      </w:r>
-    </w:p>
-    <w:p>
-      <w:pPr>
-        <w:pStyle w:val="Header"/>
-      </w:pPr>
-      <m:oMathPara>
-        <m:oMath>
-          <m:r>
-            <m:rPr>
-              <m:sty m:val="p"/>
-            </m:rPr>
-            <w:rPr>
-              <w:rFonts w:ascii="Cambria Math" w:hAnsi="Cambria Math"/>
-            </w:rPr>
-            <m:t>Γ=</m:t>
-          </m:r>
-          <m:d>
-            <m:dPr>
-              <m:begChr m:val="{"/>
-              <m:endChr m:val="}"/>
-              <m:ctrlPr>
-                <w:rPr>
-                  <w:rFonts w:ascii="Cambria Math" w:hAnsi="Cambria Math"/>
-                </w:rPr>
-              </m:ctrlPr>
-            </m:dPr>
-            <m:e>
-              <m:d>
-                <m:dPr>
-                  <m:ctrlPr>
-                    <w:rPr>
-                      <w:rFonts w:ascii="Cambria Math" w:hAnsi="Cambria Math"/>
-                      <w:i/>
-                    </w:rPr>
-                  </m:ctrlPr>
-                </m:dPr>
-                <m:e>
-                  <m:r>
-                    <w:rPr>
-                      <w:rFonts w:ascii="Cambria Math" w:hAnsi="Cambria Math"/>
-                    </w:rPr>
-                    <m:t>x,y,t</m:t>
-                  </m:r>
-                </m:e>
-              </m:d>
-              <m:r>
-                <w:rPr>
-                  <w:rFonts w:ascii="Cambria Math" w:hAnsi="Cambria Math"/>
-                </w:rPr>
-                <m:t>∈</m:t>
-              </m:r>
-              <m:sSup>
-                <m:sSupPr>
-                  <m:ctrlPr>
-                    <w:rPr>
-                      <w:rFonts w:ascii="Cambria Math" w:hAnsi="Cambria Math"/>
-                      <w:i/>
-                    </w:rPr>
-                  </m:ctrlPr>
-                </m:sSupPr>
-                <m:e>
-                  <m:r>
-                    <m:rPr>
-                      <m:scr m:val="double-struck"/>
-                    </m:rPr>
-                    <w:rPr>
-                      <w:rFonts w:ascii="Cambria Math" w:hAnsi="Cambria Math"/>
-                    </w:rPr>
-                    <m:t>R</m:t>
-                  </m:r>
-                </m:e>
-                <m:sup>
-                  <m:r>
-                    <w:rPr>
-                      <w:rFonts w:ascii="Cambria Math" w:hAnsi="Cambria Math"/>
-                    </w:rPr>
-                    <m:t>2</m:t>
-                  </m:r>
-                </m:sup>
-              </m:sSup>
-              <m:r>
-                <w:rPr>
-                  <w:rFonts w:ascii="Cambria Math" w:hAnsi="Cambria Math"/>
-                </w:rPr>
-                <m:t>×</m:t>
-              </m:r>
-              <m:sSub>
-                <m:sSubPr>
-                  <m:ctrlPr>
-                    <w:rPr>
-                      <w:rFonts w:ascii="Cambria Math" w:hAnsi="Cambria Math"/>
-                      <w:i/>
-                    </w:rPr>
-                  </m:ctrlPr>
-                </m:sSubPr>
-                <m:e>
-                  <m:r>
-                    <m:rPr>
-                      <m:scr m:val="double-struck"/>
-                    </m:rPr>
-                    <w:rPr>
-                      <w:rFonts w:ascii="Cambria Math" w:hAnsi="Cambria Math"/>
-                    </w:rPr>
-                    <m:t>R</m:t>
-                  </m:r>
-                </m:e>
-                <m:sub>
-                  <m:r>
-                    <w:rPr>
-                      <w:rFonts w:ascii="Cambria Math" w:hAnsi="Cambria Math"/>
-                    </w:rPr>
-                    <m:t>+</m:t>
-                  </m:r>
-                </m:sub>
-              </m:sSub>
-            </m:e>
-          </m:d>
-        </m:oMath>
-      </m:oMathPara>
-    </w:p>
-    <w:p>
-      <w:pPr>
-        <w:pStyle w:val="Header"/>
-      </w:pPr>
-      <w:r>
-        <w:rPr>
-          <w:rFonts w:hint="eastAsia"/>
-        </w:rPr>
-        <w:t>を１本の谷と定義する。ノイズを排除し，顕著な谷だけ抽出するためには，各谷ずつすべての点の谷らしさを合計したもの</w:t>
+        <w:t xml:space="preserve"> </w:t>
+      </w:r>
+      <w:r>
+        <w:rPr>
+          <w:rFonts w:hint="eastAsia"/>
+        </w:rPr>
+        <w:t>を１本の谷と定義</w:t>
+      </w:r>
+      <w:r>
+        <w:rPr>
+          <w:rFonts w:hint="eastAsia"/>
+          <w:color w:val="FF0000"/>
+        </w:rPr>
+        <w:t>し</w:t>
+      </w:r>
+      <w:r>
+        <w:rPr>
+          <w:rFonts w:hint="eastAsia"/>
+        </w:rPr>
+        <w:t>，</w:t>
+      </w:r>
+      <w:r>
+        <w:rPr>
+          <w:rFonts w:hint="eastAsia"/>
+        </w:rPr>
+        <w:t>ノイズを排除し，顕著な谷だけ抽出するためには，各谷ずつすべての点の</w:t>
+      </w:r>
+      <w:r>
+        <w:rPr>
+          <w:rFonts w:hint="eastAsia"/>
+          <w:color w:val="FF0000"/>
+        </w:rPr>
+        <w:t>谷</w:t>
+      </w:r>
+      <w:r>
+        <w:rPr>
+          <w:rFonts w:hint="eastAsia"/>
+          <w:color w:val="FF0000"/>
+        </w:rPr>
+        <w:t>強度</w:t>
+      </w:r>
+      <w:r>
+        <w:rPr>
+          <w:rFonts w:hint="eastAsia"/>
+        </w:rPr>
+        <w:t>を合計したもの</w:t>
+      </w:r>
+      <w:r>
+        <w:rPr>
+          <w:rFonts w:hint="eastAsia"/>
+          <w:color w:val="FF0000"/>
+        </w:rPr>
+        <w:t>を式</w:t>
+      </w:r>
+      <w:r>
+        <w:rPr>
+          <w:rFonts w:hint="eastAsia"/>
+          <w:color w:val="FF0000"/>
+        </w:rPr>
+        <w:t>(4)</w:t>
+      </w:r>
+      <w:r>
+        <w:rPr>
+          <w:rFonts w:hint="eastAsia"/>
+          <w:color w:val="FF0000"/>
+        </w:rPr>
+        <w:t>で表す</w:t>
+      </w:r>
+      <w:r>
+        <w:rPr>
+          <w:rFonts w:hint="eastAsia"/>
+        </w:rPr>
+        <w:t>．</w:t>
       </w:r>
     </w:p>
     <w:p>
@@ -1972,9 +2415,16 @@
     <w:p>
       <w:pPr>
         <w:pStyle w:val="Header"/>
-        <w:rPr>
-          <w:rFonts w:hint="eastAsia"/>
-        </w:rPr>
+        <w:jc w:val="right"/>
+        <w:rPr>
+          <w:sz w:val="10"/>
+          <w:szCs w:val="10"/>
+        </w:rPr>
+      </w:pPr>
+    </w:p>
+    <w:p>
+      <w:pPr>
+        <w:pStyle w:val="Header"/>
       </w:pPr>
       <w:r>
         <w:rPr>
@@ -2119,20 +2569,17 @@
         <w:rPr>
           <w:rFonts w:hint="eastAsia"/>
         </w:rPr>
-        <w:t>に投影して計算される。</w:t>
-      </w:r>
-    </w:p>
-    <w:p>
-      <w:pPr>
-        <w:pStyle w:val="Header"/>
-      </w:pPr>
-    </w:p>
-    <w:p>
-      <w:pPr>
-        <w:pStyle w:val="Header"/>
-        <w:rPr>
-          <w:rFonts w:hint="eastAsia"/>
-        </w:rPr>
+        <w:t>に投影して計算される．</w:t>
+      </w:r>
+    </w:p>
+    <w:p>
+      <w:pPr>
+        <w:pStyle w:val="Header"/>
+      </w:pPr>
+    </w:p>
+    <w:p>
+      <w:pPr>
+        <w:pStyle w:val="Header"/>
       </w:pPr>
       <w:r>
         <w:rPr>
@@ -2141,7 +2588,10 @@
         <w:t>2</w:t>
       </w:r>
       <w:r>
-        <w:t xml:space="preserve">.5 </w:t>
+        <w:t>.6</w:t>
+      </w:r>
+      <w:r>
+        <w:t xml:space="preserve"> </w:t>
       </w:r>
       <w:r>
         <w:rPr>
@@ -2161,8 +2611,8 @@
         </w:rPr>
         <w:drawing>
           <wp:inline distT="0" distB="0" distL="0" distR="0">
-            <wp:extent cx="1790700" cy="1155388"/>
-            <wp:effectExtent l="0" t="0" r="0" b="6985"/>
+            <wp:extent cx="1466850" cy="946433"/>
+            <wp:effectExtent l="0" t="0" r="0" b="6350"/>
             <wp:docPr id="3" name="Picture 3"/>
             <wp:cNvGraphicFramePr>
               <a:graphicFrameLocks xmlns:a="http://schemas.openxmlformats.org/drawingml/2006/main" noChangeAspect="1"/>
@@ -2189,7 +2639,7 @@
                   <pic:spPr>
                     <a:xfrm>
                       <a:off x="0" y="0"/>
-                      <a:ext cx="1817508" cy="1172685"/>
+                      <a:ext cx="1503644" cy="970173"/>
                     </a:xfrm>
                     <a:prstGeom prst="rect">
                       <a:avLst/>
@@ -2201,20 +2651,17 @@
           </wp:inline>
         </w:drawing>
       </w:r>
-    </w:p>
-    <w:p>
-      <w:pPr>
-        <w:pStyle w:val="Header"/>
-        <w:jc w:val="center"/>
-      </w:pPr>
+      <w:r>
+        <w:t xml:space="preserve"> </w:t>
+      </w:r>
       <w:r>
         <w:rPr>
           <w:lang w:eastAsia="zh-CN"/>
         </w:rPr>
         <w:drawing>
           <wp:inline distT="0" distB="0" distL="0" distR="0">
-            <wp:extent cx="1819275" cy="1173823"/>
-            <wp:effectExtent l="0" t="0" r="0" b="7620"/>
+            <wp:extent cx="1490345" cy="961593"/>
+            <wp:effectExtent l="0" t="0" r="0" b="0"/>
             <wp:docPr id="6" name="Picture 6"/>
             <wp:cNvGraphicFramePr>
               <a:graphicFrameLocks xmlns:a="http://schemas.openxmlformats.org/drawingml/2006/main" noChangeAspect="1"/>
@@ -2241,7 +2688,7 @@
                   <pic:spPr>
                     <a:xfrm>
                       <a:off x="0" y="0"/>
-                      <a:ext cx="1829516" cy="1180431"/>
+                      <a:ext cx="1509152" cy="973728"/>
                     </a:xfrm>
                     <a:prstGeom prst="rect">
                       <a:avLst/>
@@ -2267,15 +2714,21 @@
       <w:pPr>
         <w:pStyle w:val="Header"/>
         <w:jc w:val="left"/>
-        <w:rPr>
-          <w:rFonts w:hint="eastAsia"/>
-        </w:rPr>
-      </w:pPr>
-      <w:r>
-        <w:rPr>
-          <w:rFonts w:hint="eastAsia"/>
-        </w:rPr>
-        <w:t xml:space="preserve">　図</w:t>
+      </w:pPr>
+      <w:r>
+        <w:rPr>
+          <w:rFonts w:hint="eastAsia"/>
+        </w:rPr>
+        <w:t xml:space="preserve">　</w:t>
+      </w:r>
+      <w:r>
+        <w:rPr>
+          <w:color w:val="FF0000"/>
+        </w:rPr>
+        <w:t>Fig</w:t>
+      </w:r>
+      <w:r>
+        <w:t>.</w:t>
       </w:r>
       <w:r>
         <w:rPr>
@@ -2287,7 +2740,20 @@
         <w:rPr>
           <w:rFonts w:hint="eastAsia"/>
         </w:rPr>
-        <w:t>のように，このアルゴリズムでは一部の血管しか抽出できない。原因は対称性がない谷における</w:t>
+        <w:t>のように，このアルゴリズムでは一部の血管しか抽出できない。原因</w:t>
+      </w:r>
+      <w:r>
+        <w:rPr>
+          <w:rFonts w:hint="eastAsia"/>
+          <w:color w:val="FF0000"/>
+        </w:rPr>
+        <w:t>として</w:t>
+      </w:r>
+      <w:r>
+        <w:rPr>
+          <w:rFonts w:hint="eastAsia"/>
+        </w:rPr>
+        <w:t>対称性がない谷における</w:t>
       </w:r>
       <w:r>
         <w:rPr>
@@ -2299,7 +2765,7 @@
         <w:rPr>
           <w:rFonts w:hint="eastAsia"/>
         </w:rPr>
-        <w:t>で述べた方法を用いれば</w:t>
+        <w:t>で述べた方法を用い</w:t>
       </w:r>
       <w:r>
         <w:rPr>
@@ -2318,7 +2784,26 @@
         <w:rPr>
           <w:rFonts w:hint="eastAsia"/>
         </w:rPr>
-        <w:t>の増大に伴って，谷の頂点がずれて，</w:t>
+        <w:t>の増大に伴</w:t>
+      </w:r>
+      <w:r>
+        <w:rPr>
+          <w:rFonts w:hint="eastAsia"/>
+          <w:color w:val="FF0000"/>
+        </w:rPr>
+        <w:t>い</w:t>
+      </w:r>
+      <w:r>
+        <w:rPr>
+          <w:rFonts w:hint="eastAsia"/>
+        </w:rPr>
+        <w:t>，谷の頂点がずれ</w:t>
+      </w:r>
+      <w:r>
+        <w:rPr>
+          <w:rFonts w:hint="eastAsia"/>
+        </w:rPr>
+        <w:t>，</w:t>
       </w:r>
       <w:r>
         <w:rPr>
@@ -2330,20 +2815,105 @@
         <w:rPr>
           <w:rFonts w:hint="eastAsia"/>
         </w:rPr>
-        <w:t>で述べた谷らしさの極大値と合わなくなることである。</w:t>
-      </w:r>
-    </w:p>
-    <w:p>
-      <w:pPr>
-        <w:pStyle w:val="Header"/>
-      </w:pPr>
-    </w:p>
-    <w:p>
-      <w:pPr>
-        <w:pStyle w:val="Header"/>
-      </w:pPr>
-      <w:r>
-        <w:t>2.5</w:t>
+        <w:t>で述べた谷らしさの極大値と合わなくなること</w:t>
+      </w:r>
+      <w:r>
+        <w:rPr>
+          <w:rFonts w:hint="eastAsia"/>
+        </w:rPr>
+        <w:t>が</w:t>
+      </w:r>
+      <w:r>
+        <w:rPr>
+          <w:rFonts w:hint="eastAsia"/>
+          <w:color w:val="FF0000"/>
+        </w:rPr>
+        <w:t>挙げられる</w:t>
+      </w:r>
+      <w:r>
+        <w:rPr>
+          <w:rFonts w:hint="eastAsia"/>
+        </w:rPr>
+        <w:t>．</w:t>
+      </w:r>
+    </w:p>
+    <w:p>
+      <w:pPr>
+        <w:pStyle w:val="Header"/>
+        <w:jc w:val="left"/>
+        <w:rPr>
+          <w:rFonts w:hint="eastAsia"/>
+          <w:sz w:val="10"/>
+          <w:szCs w:val="10"/>
+        </w:rPr>
+      </w:pPr>
+    </w:p>
+    <w:p>
+      <w:pPr>
+        <w:pStyle w:val="Header"/>
+        <w:jc w:val="center"/>
+      </w:pPr>
+      <w:r>
+        <w:t>３．</w:t>
+      </w:r>
+      <w:r>
+        <w:rPr>
+          <w:rFonts w:hint="eastAsia"/>
+        </w:rPr>
+        <w:t>今後の予定</w:t>
+      </w:r>
+    </w:p>
+    <w:p>
+      <w:pPr>
+        <w:pStyle w:val="Header"/>
+        <w:jc w:val="left"/>
+        <w:rPr>
+          <w:rFonts w:hint="eastAsia"/>
+        </w:rPr>
+      </w:pPr>
+      <w:r>
+        <w:rPr>
+          <w:rFonts w:hint="eastAsia"/>
+        </w:rPr>
+        <w:t xml:space="preserve">　</w:t>
+      </w:r>
+      <w:r>
+        <w:rPr>
+          <w:rFonts w:hint="eastAsia"/>
+        </w:rPr>
+        <w:t>機械学習のデータの割に，取得する方法がきちんとすぎたことが考えられ，</w:t>
+      </w:r>
+      <w:r>
+        <w:rPr>
+          <w:rFonts w:hint="eastAsia"/>
+        </w:rPr>
+        <w:t>より単純な方法を考慮している．</w:t>
+      </w:r>
+      <w:r>
+        <w:rPr>
+          <w:rFonts w:hint="eastAsia"/>
+        </w:rPr>
+        <w:t>次に，機械学習のアルゴリズムを作り，</w:t>
+      </w:r>
+      <w:r>
+        <w:rPr>
+          <w:rFonts w:hint="eastAsia"/>
+        </w:rPr>
+        <w:t>データを使ってカラー画像でも血管抽出ができるプログラムを作ることを目的とする．</w:t>
+      </w:r>
+    </w:p>
+    <w:p>
+      <w:pPr>
+        <w:pStyle w:val="Header"/>
+      </w:pPr>
+    </w:p>
+    <w:p>
+      <w:pPr>
+        <w:pStyle w:val="Header"/>
+        <w:jc w:val="center"/>
+      </w:pPr>
+      <w:r>
+        <w:t>4.</w:t>
       </w:r>
       <w:r>
         <w:t xml:space="preserve">　自発的学習の行動結果</w:t>
@@ -2355,7 +2925,15 @@
         <w:jc w:val="center"/>
         <w:rPr>
           <w:rFonts w:hint="eastAsia"/>
-        </w:rPr>
+          <w:sz w:val="10"/>
+          <w:szCs w:val="10"/>
+        </w:rPr>
+      </w:pPr>
+    </w:p>
+    <w:p>
+      <w:pPr>
+        <w:pStyle w:val="Header"/>
+        <w:jc w:val="center"/>
       </w:pPr>
       <w:r>
         <w:rPr>
@@ -2557,56 +3135,6 @@
       <w:pPr>
         <w:pStyle w:val="Header"/>
       </w:pPr>
-    </w:p>
-    <w:p>
-      <w:pPr>
-        <w:pStyle w:val="Header"/>
-        <w:jc w:val="center"/>
-      </w:pPr>
-      <w:r>
-        <w:t>３．むすび</w:t>
-      </w:r>
-    </w:p>
-    <w:p>
-      <w:pPr>
-        <w:pStyle w:val="Header"/>
-        <w:jc w:val="left"/>
-      </w:pPr>
-      <w:r>
-        <w:rPr>
-          <w:rFonts w:hint="eastAsia"/>
-        </w:rPr>
-        <w:lastRenderedPageBreak/>
-        <w:t xml:space="preserve">　抽出したデータは理想ではないが，十分機械学習のデータに使える。</w:t>
-      </w:r>
-    </w:p>
-    <w:p>
-      <w:pPr>
-        <w:pStyle w:val="Header"/>
-        <w:jc w:val="left"/>
-        <w:rPr>
-          <w:rFonts w:hint="eastAsia"/>
-        </w:rPr>
-      </w:pPr>
-      <w:r>
-        <w:rPr>
-          <w:rFonts w:hint="eastAsia"/>
-        </w:rPr>
-        <w:t xml:space="preserve">　また，機械学習のデータの割に，取得する方法がきちんとすぎたことが考えられ，</w:t>
-      </w:r>
-      <w:r>
-        <w:rPr>
-          <w:rFonts w:hint="eastAsia"/>
-        </w:rPr>
-        <w:t>より単純な方法を考慮している。</w:t>
-      </w:r>
-      <w:bookmarkStart w:id="0" w:name="_GoBack"/>
-      <w:bookmarkEnd w:id="0"/>
-    </w:p>
-    <w:p>
-      <w:pPr>
-        <w:pStyle w:val="Header"/>
-      </w:pPr>
       <w:r>
         <w:t xml:space="preserve">　</w:t>
       </w:r>
@@ -2614,18 +3142,9 @@
     <w:p>
       <w:pPr>
         <w:pStyle w:val="Header"/>
-        <w:rPr>
-          <w:lang w:eastAsia="zh-CN"/>
-        </w:rPr>
-      </w:pPr>
-      <w:r>
-        <w:t>参考文</w:t>
-      </w:r>
-      <w:r>
-        <w:rPr>
-          <w:lang w:eastAsia="zh-CN"/>
-        </w:rPr>
-        <w:t>献</w:t>
+      </w:pPr>
+      <w:r>
+        <w:t>参考文献</w:t>
       </w:r>
     </w:p>
     <w:p>
@@ -2638,16 +3157,16 @@
         </w:rPr>
       </w:pPr>
       <w:r>
+        <w:t xml:space="preserve">1) </w:t>
+      </w:r>
+      <w:r>
+        <w:t>T</w:t>
+      </w:r>
+      <w:r>
         <w:rPr>
           <w:lang w:eastAsia="zh-CN"/>
         </w:rPr>
-        <w:t xml:space="preserve">1) </w:t>
-      </w:r>
-      <w:r>
-        <w:rPr>
-          <w:lang w:eastAsia="zh-CN"/>
-        </w:rPr>
-        <w:t>T. Lindeberg: Edge detection and ridge detection with automatic scale selection, International Journal of Computer Vision, vol 30, number 2, 1998.</w:t>
+        <w:t>. Lindeberg: Edge detection and ridge detection with automatic scale selection, International Journal of Computer Vision, vol 30, number 2, 1998.</w:t>
       </w:r>
     </w:p>
     <w:sectPr>
@@ -2664,7 +3183,7 @@
 </file>
 
 <file path=word/endnotes.xml><?xml version="1.0" encoding="utf-8"?>
-<w:endnotes xmlns:wpc="http://schemas.microsoft.com/office/word/2010/wordprocessingCanvas" xmlns:mc="http://schemas.openxmlformats.org/markup-compatibility/2006" xmlns:o="urn:schemas-microsoft-com:office:office" xmlns:r="http://schemas.openxmlformats.org/officeDocument/2006/relationships" xmlns:m="http://schemas.openxmlformats.org/officeDocument/2006/math" xmlns:v="urn:schemas-microsoft-com:vml" xmlns:wp14="http://schemas.microsoft.com/office/word/2010/wordprocessingDrawing" xmlns:wp="http://schemas.openxmlformats.org/drawingml/2006/wordprocessingDrawing" xmlns:w10="urn:schemas-microsoft-com:office:word" xmlns:w="http://schemas.openxmlformats.org/wordprocessingml/2006/main" xmlns:w14="http://schemas.microsoft.com/office/word/2010/wordml" xmlns:w15="http://schemas.microsoft.com/office/word/2012/wordml" xmlns:wpg="http://schemas.microsoft.com/office/word/2010/wordprocessingGroup" xmlns:wpi="http://schemas.microsoft.com/office/word/2010/wordprocessingInk" xmlns:wne="http://schemas.microsoft.com/office/word/2006/wordml" xmlns:wps="http://schemas.microsoft.com/office/word/2010/wordprocessingShape" mc:Ignorable="w14 w15 wp14">
+<w:endnotes xmlns:wpc="http://schemas.microsoft.com/office/word/2010/wordprocessingCanvas" xmlns:cx="http://schemas.microsoft.com/office/drawing/2014/chartex" xmlns:cx1="http://schemas.microsoft.com/office/drawing/2015/9/8/chartex" xmlns:cx2="http://schemas.microsoft.com/office/drawing/2015/10/21/chartex" xmlns:mc="http://schemas.openxmlformats.org/markup-compatibility/2006" xmlns:o="urn:schemas-microsoft-com:office:office" xmlns:r="http://schemas.openxmlformats.org/officeDocument/2006/relationships" xmlns:m="http://schemas.openxmlformats.org/officeDocument/2006/math" xmlns:v="urn:schemas-microsoft-com:vml" xmlns:wp14="http://schemas.microsoft.com/office/word/2010/wordprocessingDrawing" xmlns:wp="http://schemas.openxmlformats.org/drawingml/2006/wordprocessingDrawing" xmlns:w10="urn:schemas-microsoft-com:office:word" xmlns:w="http://schemas.openxmlformats.org/wordprocessingml/2006/main" xmlns:w14="http://schemas.microsoft.com/office/word/2010/wordml" xmlns:w15="http://schemas.microsoft.com/office/word/2012/wordml" xmlns:w16se="http://schemas.microsoft.com/office/word/2015/wordml/symex" xmlns:wpg="http://schemas.microsoft.com/office/word/2010/wordprocessingGroup" xmlns:wpi="http://schemas.microsoft.com/office/word/2010/wordprocessingInk" xmlns:wne="http://schemas.microsoft.com/office/word/2006/wordml" xmlns:wps="http://schemas.microsoft.com/office/word/2010/wordprocessingShape" mc:Ignorable="w14 w15 w16se wp14">
   <w:endnote w:type="separator" w:id="-1">
     <w:p>
       <w:r>
@@ -2683,7 +3202,7 @@
 </file>
 
 <file path=word/footnotes.xml><?xml version="1.0" encoding="utf-8"?>
-<w:footnotes xmlns:wpc="http://schemas.microsoft.com/office/word/2010/wordprocessingCanvas" xmlns:mc="http://schemas.openxmlformats.org/markup-compatibility/2006" xmlns:o="urn:schemas-microsoft-com:office:office" xmlns:r="http://schemas.openxmlformats.org/officeDocument/2006/relationships" xmlns:m="http://schemas.openxmlformats.org/officeDocument/2006/math" xmlns:v="urn:schemas-microsoft-com:vml" xmlns:wp14="http://schemas.microsoft.com/office/word/2010/wordprocessingDrawing" xmlns:wp="http://schemas.openxmlformats.org/drawingml/2006/wordprocessingDrawing" xmlns:w10="urn:schemas-microsoft-com:office:word" xmlns:w="http://schemas.openxmlformats.org/wordprocessingml/2006/main" xmlns:w14="http://schemas.microsoft.com/office/word/2010/wordml" xmlns:w15="http://schemas.microsoft.com/office/word/2012/wordml" xmlns:wpg="http://schemas.microsoft.com/office/word/2010/wordprocessingGroup" xmlns:wpi="http://schemas.microsoft.com/office/word/2010/wordprocessingInk" xmlns:wne="http://schemas.microsoft.com/office/word/2006/wordml" xmlns:wps="http://schemas.microsoft.com/office/word/2010/wordprocessingShape" mc:Ignorable="w14 w15 wp14">
+<w:footnotes xmlns:wpc="http://schemas.microsoft.com/office/word/2010/wordprocessingCanvas" xmlns:cx="http://schemas.microsoft.com/office/drawing/2014/chartex" xmlns:cx1="http://schemas.microsoft.com/office/drawing/2015/9/8/chartex" xmlns:cx2="http://schemas.microsoft.com/office/drawing/2015/10/21/chartex" xmlns:mc="http://schemas.openxmlformats.org/markup-compatibility/2006" xmlns:o="urn:schemas-microsoft-com:office:office" xmlns:r="http://schemas.openxmlformats.org/officeDocument/2006/relationships" xmlns:m="http://schemas.openxmlformats.org/officeDocument/2006/math" xmlns:v="urn:schemas-microsoft-com:vml" xmlns:wp14="http://schemas.microsoft.com/office/word/2010/wordprocessingDrawing" xmlns:wp="http://schemas.openxmlformats.org/drawingml/2006/wordprocessingDrawing" xmlns:w10="urn:schemas-microsoft-com:office:word" xmlns:w="http://schemas.openxmlformats.org/wordprocessingml/2006/main" xmlns:w14="http://schemas.microsoft.com/office/word/2010/wordml" xmlns:w15="http://schemas.microsoft.com/office/word/2012/wordml" xmlns:w16se="http://schemas.microsoft.com/office/word/2015/wordml/symex" xmlns:wpg="http://schemas.microsoft.com/office/word/2010/wordprocessingGroup" xmlns:wpi="http://schemas.microsoft.com/office/word/2010/wordprocessingInk" xmlns:wne="http://schemas.microsoft.com/office/word/2006/wordml" xmlns:wps="http://schemas.microsoft.com/office/word/2010/wordprocessingShape" mc:Ignorable="w14 w15 w16se wp14">
   <w:footnote w:type="separator" w:id="-1">
     <w:p>
       <w:r>
@@ -2702,7 +3221,7 @@
 </file>
 
 <file path=word/header1.xml><?xml version="1.0" encoding="utf-8"?>
-<w:hdr xmlns:wpc="http://schemas.microsoft.com/office/word/2010/wordprocessingCanvas" xmlns:mc="http://schemas.openxmlformats.org/markup-compatibility/2006" xmlns:o="urn:schemas-microsoft-com:office:office" xmlns:r="http://schemas.openxmlformats.org/officeDocument/2006/relationships" xmlns:m="http://schemas.openxmlformats.org/officeDocument/2006/math" xmlns:v="urn:schemas-microsoft-com:vml" xmlns:wp14="http://schemas.microsoft.com/office/word/2010/wordprocessingDrawing" xmlns:wp="http://schemas.openxmlformats.org/drawingml/2006/wordprocessingDrawing" xmlns:w10="urn:schemas-microsoft-com:office:word" xmlns:w="http://schemas.openxmlformats.org/wordprocessingml/2006/main" xmlns:w14="http://schemas.microsoft.com/office/word/2010/wordml" xmlns:w15="http://schemas.microsoft.com/office/word/2012/wordml" xmlns:wpg="http://schemas.microsoft.com/office/word/2010/wordprocessingGroup" xmlns:wpi="http://schemas.microsoft.com/office/word/2010/wordprocessingInk" xmlns:wne="http://schemas.microsoft.com/office/word/2006/wordml" xmlns:wps="http://schemas.microsoft.com/office/word/2010/wordprocessingShape" mc:Ignorable="w14 w15 wp14">
+<w:hdr xmlns:wpc="http://schemas.microsoft.com/office/word/2010/wordprocessingCanvas" xmlns:cx="http://schemas.microsoft.com/office/drawing/2014/chartex" xmlns:cx1="http://schemas.microsoft.com/office/drawing/2015/9/8/chartex" xmlns:cx2="http://schemas.microsoft.com/office/drawing/2015/10/21/chartex" xmlns:mc="http://schemas.openxmlformats.org/markup-compatibility/2006" xmlns:o="urn:schemas-microsoft-com:office:office" xmlns:r="http://schemas.openxmlformats.org/officeDocument/2006/relationships" xmlns:m="http://schemas.openxmlformats.org/officeDocument/2006/math" xmlns:v="urn:schemas-microsoft-com:vml" xmlns:wp14="http://schemas.microsoft.com/office/word/2010/wordprocessingDrawing" xmlns:wp="http://schemas.openxmlformats.org/drawingml/2006/wordprocessingDrawing" xmlns:w10="urn:schemas-microsoft-com:office:word" xmlns:w="http://schemas.openxmlformats.org/wordprocessingml/2006/main" xmlns:w14="http://schemas.microsoft.com/office/word/2010/wordml" xmlns:w15="http://schemas.microsoft.com/office/word/2012/wordml" xmlns:w16se="http://schemas.microsoft.com/office/word/2015/wordml/symex" xmlns:wpg="http://schemas.microsoft.com/office/word/2010/wordprocessingGroup" xmlns:wpi="http://schemas.microsoft.com/office/word/2010/wordprocessingInk" xmlns:wne="http://schemas.microsoft.com/office/word/2006/wordml" xmlns:wps="http://schemas.microsoft.com/office/word/2010/wordprocessingShape" mc:Ignorable="w14 w15 w16se wp14">
   <w:p>
     <w:pPr>
       <w:pStyle w:val="Header"/>
@@ -2716,7 +3235,7 @@
 </file>
 
 <file path=word/numbering.xml><?xml version="1.0" encoding="utf-8"?>
-<w:numbering xmlns:wpc="http://schemas.microsoft.com/office/word/2010/wordprocessingCanvas" xmlns:mc="http://schemas.openxmlformats.org/markup-compatibility/2006" xmlns:o="urn:schemas-microsoft-com:office:office" xmlns:r="http://schemas.openxmlformats.org/officeDocument/2006/relationships" xmlns:m="http://schemas.openxmlformats.org/officeDocument/2006/math" xmlns:v="urn:schemas-microsoft-com:vml" xmlns:wp14="http://schemas.microsoft.com/office/word/2010/wordprocessingDrawing" xmlns:wp="http://schemas.openxmlformats.org/drawingml/2006/wordprocessingDrawing" xmlns:w10="urn:schemas-microsoft-com:office:word" xmlns:w="http://schemas.openxmlformats.org/wordprocessingml/2006/main" xmlns:w14="http://schemas.microsoft.com/office/word/2010/wordml" xmlns:w15="http://schemas.microsoft.com/office/word/2012/wordml" xmlns:wpg="http://schemas.microsoft.com/office/word/2010/wordprocessingGroup" xmlns:wpi="http://schemas.microsoft.com/office/word/2010/wordprocessingInk" xmlns:wne="http://schemas.microsoft.com/office/word/2006/wordml" xmlns:wps="http://schemas.microsoft.com/office/word/2010/wordprocessingShape" mc:Ignorable="w14 w15 wp14">
+<w:numbering xmlns:wpc="http://schemas.microsoft.com/office/word/2010/wordprocessingCanvas" xmlns:cx="http://schemas.microsoft.com/office/drawing/2014/chartex" xmlns:cx1="http://schemas.microsoft.com/office/drawing/2015/9/8/chartex" xmlns:cx2="http://schemas.microsoft.com/office/drawing/2015/10/21/chartex" xmlns:mc="http://schemas.openxmlformats.org/markup-compatibility/2006" xmlns:o="urn:schemas-microsoft-com:office:office" xmlns:r="http://schemas.openxmlformats.org/officeDocument/2006/relationships" xmlns:m="http://schemas.openxmlformats.org/officeDocument/2006/math" xmlns:v="urn:schemas-microsoft-com:vml" xmlns:wp14="http://schemas.microsoft.com/office/word/2010/wordprocessingDrawing" xmlns:wp="http://schemas.openxmlformats.org/drawingml/2006/wordprocessingDrawing" xmlns:w10="urn:schemas-microsoft-com:office:word" xmlns:w="http://schemas.openxmlformats.org/wordprocessingml/2006/main" xmlns:w14="http://schemas.microsoft.com/office/word/2010/wordml" xmlns:w15="http://schemas.microsoft.com/office/word/2012/wordml" xmlns:w16se="http://schemas.microsoft.com/office/word/2015/wordml/symex" xmlns:wpg="http://schemas.microsoft.com/office/word/2010/wordprocessingGroup" xmlns:wpi="http://schemas.microsoft.com/office/word/2010/wordprocessingInk" xmlns:wne="http://schemas.microsoft.com/office/word/2006/wordml" xmlns:wps="http://schemas.microsoft.com/office/word/2010/wordprocessingShape" mc:Ignorable="w14 w15 w16se wp14">
   <w:abstractNum w:abstractNumId="0" w15:restartNumberingAfterBreak="0">
     <w:nsid w:val="1F4F4415"/>
     <w:multiLevelType w:val="hybridMultilevel"/>
@@ -2998,6 +3517,95 @@
     </w:lvl>
   </w:abstractNum>
   <w:abstractNum w:abstractNumId="2" w15:restartNumberingAfterBreak="0">
+    <w:nsid w:val="586A12C0"/>
+    <w:multiLevelType w:val="hybridMultilevel"/>
+    <w:tmpl w:val="80584762"/>
+    <w:lvl w:ilvl="0" w:tplc="1B92323C">
+      <w:start w:val="1"/>
+      <w:numFmt w:val="decimalFullWidth"/>
+      <w:lvlText w:val="%1．"/>
+      <w:lvlJc w:val="left"/>
+      <w:pPr>
+        <w:ind w:left="720" w:hanging="360"/>
+      </w:pPr>
+      <w:rPr>
+        <w:rFonts w:hint="default"/>
+      </w:rPr>
+    </w:lvl>
+    <w:lvl w:ilvl="1" w:tplc="04090019" w:tentative="1">
+      <w:start w:val="1"/>
+      <w:numFmt w:val="lowerLetter"/>
+      <w:lvlText w:val="%2."/>
+      <w:lvlJc w:val="left"/>
+      <w:pPr>
+        <w:ind w:left="1440" w:hanging="360"/>
+      </w:pPr>
+    </w:lvl>
+    <w:lvl w:ilvl="2" w:tplc="0409001B" w:tentative="1">
+      <w:start w:val="1"/>
+      <w:numFmt w:val="lowerRoman"/>
+      <w:lvlText w:val="%3."/>
+      <w:lvlJc w:val="right"/>
+      <w:pPr>
+        <w:ind w:left="2160" w:hanging="180"/>
+      </w:pPr>
+    </w:lvl>
+    <w:lvl w:ilvl="3" w:tplc="0409000F" w:tentative="1">
+      <w:start w:val="1"/>
+      <w:numFmt w:val="decimal"/>
+      <w:lvlText w:val="%4."/>
+      <w:lvlJc w:val="left"/>
+      <w:pPr>
+        <w:ind w:left="2880" w:hanging="360"/>
+      </w:pPr>
+    </w:lvl>
+    <w:lvl w:ilvl="4" w:tplc="04090019" w:tentative="1">
+      <w:start w:val="1"/>
+      <w:numFmt w:val="lowerLetter"/>
+      <w:lvlText w:val="%5."/>
+      <w:lvlJc w:val="left"/>
+      <w:pPr>
+        <w:ind w:left="3600" w:hanging="360"/>
+      </w:pPr>
+    </w:lvl>
+    <w:lvl w:ilvl="5" w:tplc="0409001B" w:tentative="1">
+      <w:start w:val="1"/>
+      <w:numFmt w:val="lowerRoman"/>
+      <w:lvlText w:val="%6."/>
+      <w:lvlJc w:val="right"/>
+      <w:pPr>
+        <w:ind w:left="4320" w:hanging="180"/>
+      </w:pPr>
+    </w:lvl>
+    <w:lvl w:ilvl="6" w:tplc="0409000F" w:tentative="1">
+      <w:start w:val="1"/>
+      <w:numFmt w:val="decimal"/>
+      <w:lvlText w:val="%7."/>
+      <w:lvlJc w:val="left"/>
+      <w:pPr>
+        <w:ind w:left="5040" w:hanging="360"/>
+      </w:pPr>
+    </w:lvl>
+    <w:lvl w:ilvl="7" w:tplc="04090019" w:tentative="1">
+      <w:start w:val="1"/>
+      <w:numFmt w:val="lowerLetter"/>
+      <w:lvlText w:val="%8."/>
+      <w:lvlJc w:val="left"/>
+      <w:pPr>
+        <w:ind w:left="5760" w:hanging="360"/>
+      </w:pPr>
+    </w:lvl>
+    <w:lvl w:ilvl="8" w:tplc="0409001B" w:tentative="1">
+      <w:start w:val="1"/>
+      <w:numFmt w:val="lowerRoman"/>
+      <w:lvlText w:val="%9."/>
+      <w:lvlJc w:val="right"/>
+      <w:pPr>
+        <w:ind w:left="6480" w:hanging="180"/>
+      </w:pPr>
+    </w:lvl>
+  </w:abstractNum>
+  <w:abstractNum w:abstractNumId="3" w15:restartNumberingAfterBreak="0">
     <w:nsid w:val="7D7A037F"/>
     <w:multiLevelType w:val="hybridMultilevel"/>
     <w:tmpl w:val="EB000CDA"/>
@@ -3138,7 +3746,7 @@
     </w:lvl>
   </w:abstractNum>
   <w:num w:numId="1">
-    <w:abstractNumId w:val="2"/>
+    <w:abstractNumId w:val="3"/>
   </w:num>
   <w:num w:numId="2">
     <w:abstractNumId w:val="1"/>
@@ -3146,11 +3754,14 @@
   <w:num w:numId="3">
     <w:abstractNumId w:val="0"/>
   </w:num>
+  <w:num w:numId="4">
+    <w:abstractNumId w:val="2"/>
+  </w:num>
 </w:numbering>
 </file>
 
 <file path=word/styles.xml><?xml version="1.0" encoding="utf-8"?>
-<w:styles xmlns:mc="http://schemas.openxmlformats.org/markup-compatibility/2006" xmlns:r="http://schemas.openxmlformats.org/officeDocument/2006/relationships" xmlns:w="http://schemas.openxmlformats.org/wordprocessingml/2006/main" xmlns:w14="http://schemas.microsoft.com/office/word/2010/wordml" xmlns:w15="http://schemas.microsoft.com/office/word/2012/wordml" mc:Ignorable="w14 w15">
+<w:styles xmlns:mc="http://schemas.openxmlformats.org/markup-compatibility/2006" xmlns:r="http://schemas.openxmlformats.org/officeDocument/2006/relationships" xmlns:w="http://schemas.openxmlformats.org/wordprocessingml/2006/main" xmlns:w14="http://schemas.microsoft.com/office/word/2010/wordml" xmlns:w15="http://schemas.microsoft.com/office/word/2012/wordml" xmlns:w16se="http://schemas.microsoft.com/office/word/2015/wordml/symex" mc:Ignorable="w14 w15 w16se">
   <w:docDefaults>
     <w:rPrDefault>
       <w:rPr>
@@ -3160,7 +3771,7 @@
     </w:rPrDefault>
     <w:pPrDefault/>
   </w:docDefaults>
-  <w:latentStyles w:defLockedState="0" w:defUIPriority="99" w:defSemiHidden="0" w:defUnhideWhenUsed="0" w:defQFormat="0" w:count="371">
+  <w:latentStyles w:defLockedState="0" w:defUIPriority="99" w:defSemiHidden="0" w:defUnhideWhenUsed="0" w:defQFormat="0" w:count="372">
     <w:lsdException w:name="Normal" w:uiPriority="0" w:qFormat="1"/>
     <w:lsdException w:name="heading 1" w:uiPriority="9" w:qFormat="1"/>
     <w:lsdException w:name="heading 2" w:semiHidden="1" w:uiPriority="9" w:unhideWhenUsed="1" w:qFormat="1"/>
@@ -3266,7 +3877,6 @@
     <w:lsdException w:name="HTML Sample" w:semiHidden="1" w:unhideWhenUsed="1"/>
     <w:lsdException w:name="HTML Typewriter" w:semiHidden="1" w:unhideWhenUsed="1"/>
     <w:lsdException w:name="HTML Variable" w:semiHidden="1" w:unhideWhenUsed="1"/>
-    <w:lsdException w:name="Normal Table" w:semiHidden="1" w:unhideWhenUsed="1"/>
     <w:lsdException w:name="annotation subject" w:semiHidden="1" w:unhideWhenUsed="1"/>
     <w:lsdException w:name="No List" w:semiHidden="1" w:unhideWhenUsed="1"/>
     <w:lsdException w:name="Outline List 1" w:semiHidden="1" w:unhideWhenUsed="1"/>
@@ -3313,10 +3923,8 @@
     <w:lsdException w:name="Table Subtle 2" w:semiHidden="1" w:unhideWhenUsed="1"/>
     <w:lsdException w:name="Table Web 1" w:semiHidden="1" w:unhideWhenUsed="1"/>
     <w:lsdException w:name="Table Web 2" w:semiHidden="1" w:unhideWhenUsed="1"/>
-    <w:lsdException w:name="Table Web 3" w:semiHidden="1" w:unhideWhenUsed="1"/>
     <w:lsdException w:name="Balloon Text" w:semiHidden="1" w:unhideWhenUsed="1"/>
     <w:lsdException w:name="Table Grid" w:uiPriority="59"/>
-    <w:lsdException w:name="Table Theme" w:semiHidden="1" w:unhideWhenUsed="1"/>
     <w:lsdException w:name="Placeholder Text" w:semiHidden="1" w:unhideWhenUsed="1"/>
     <w:lsdException w:name="No Spacing" w:qFormat="1"/>
     <w:lsdException w:name="Light Shading"/>
@@ -3532,6 +4140,7 @@
     <w:lsdException w:name="List Table 5 Dark Accent 6" w:uiPriority="50"/>
     <w:lsdException w:name="List Table 6 Colorful Accent 6" w:uiPriority="51"/>
     <w:lsdException w:name="List Table 7 Colorful Accent 6" w:uiPriority="52"/>
+    <w:lsdException w:name="Mention" w:semiHidden="1" w:unhideWhenUsed="1"/>
   </w:latentStyles>
   <w:style w:type="paragraph" w:default="1" w:styleId="Normal">
     <w:name w:val="Normal"/>

</xml_diff>